<commit_message>
Added recommendation for installing SQL Express
</commit_message>
<xml_diff>
--- a/System/DeveloperGuide.docx
+++ b/System/DeveloperGuide.docx
@@ -1,6 +1,6 @@
 
 <file path=word/document.xml><?xml version="1.0" encoding="utf-8"?>
-<w:document xmlns:wpc="http://schemas.microsoft.com/office/word/2010/wordprocessingCanvas" xmlns:mc="http://schemas.openxmlformats.org/markup-compatibility/2006" xmlns:o="urn:schemas-microsoft-com:office:office" xmlns:r="http://schemas.openxmlformats.org/officeDocument/2006/relationships" xmlns:m="http://schemas.openxmlformats.org/officeDocument/2006/math" xmlns:v="urn:schemas-microsoft-com:vml" xmlns:wp14="http://schemas.microsoft.com/office/word/2010/wordprocessingDrawing" xmlns:wp="http://schemas.openxmlformats.org/drawingml/2006/wordprocessingDrawing" xmlns:w10="urn:schemas-microsoft-com:office:word" xmlns:w="http://schemas.openxmlformats.org/wordprocessingml/2006/main" xmlns:w14="http://schemas.microsoft.com/office/word/2010/wordml" xmlns:w15="http://schemas.microsoft.com/office/word/2012/wordml" xmlns:wpg="http://schemas.microsoft.com/office/word/2010/wordprocessingGroup" xmlns:wpi="http://schemas.microsoft.com/office/word/2010/wordprocessingInk" xmlns:wne="http://schemas.microsoft.com/office/word/2006/wordml" xmlns:wps="http://schemas.microsoft.com/office/word/2010/wordprocessingShape" mc:Ignorable="w14 w15 wp14">
+<w:document xmlns:ve="http://schemas.openxmlformats.org/markup-compatibility/2006" xmlns:o="urn:schemas-microsoft-com:office:office" xmlns:r="http://schemas.openxmlformats.org/officeDocument/2006/relationships" xmlns:m="http://schemas.openxmlformats.org/officeDocument/2006/math" xmlns:v="urn:schemas-microsoft-com:vml" xmlns:wp="http://schemas.openxmlformats.org/drawingml/2006/wordprocessingDrawing" xmlns:w10="urn:schemas-microsoft-com:office:word" xmlns:w="http://schemas.openxmlformats.org/wordprocessingml/2006/main" xmlns:wne="http://schemas.microsoft.com/office/word/2006/wordml">
   <w:body>
     <w:sdt>
       <w:sdtPr>
@@ -42,7 +42,7 @@
             <w:rPr>
               <w:rFonts w:eastAsiaTheme="minorEastAsia"/>
               <w:noProof/>
-              <w:lang w:eastAsia="en-GB"/>
+              <w:lang w:val="en-US"/>
             </w:rPr>
           </w:pPr>
           <w:r>
@@ -54,7 +54,7 @@
           <w:r>
             <w:fldChar w:fldCharType="separate"/>
           </w:r>
-          <w:hyperlink w:anchor="_Toc400697303" w:history="1">
+          <w:hyperlink w:anchor="_Toc401343767" w:history="1">
             <w:r>
               <w:rPr>
                 <w:rStyle w:val="Hyperlink"/>
@@ -81,7 +81,7 @@
                 <w:noProof/>
                 <w:webHidden/>
               </w:rPr>
-              <w:instrText xml:space="preserve"> PAGEREF _Toc400697303 \h </w:instrText>
+              <w:instrText xml:space="preserve"> PAGEREF _Toc401343767 \h </w:instrText>
             </w:r>
             <w:r>
               <w:rPr>
@@ -121,10 +121,10 @@
             <w:rPr>
               <w:rFonts w:eastAsiaTheme="minorEastAsia"/>
               <w:noProof/>
-              <w:lang w:eastAsia="en-GB"/>
+              <w:lang w:val="en-US"/>
             </w:rPr>
           </w:pPr>
-          <w:hyperlink w:anchor="_Toc400697304" w:history="1">
+          <w:hyperlink w:anchor="_Toc401343768" w:history="1">
             <w:r>
               <w:rPr>
                 <w:rStyle w:val="Hyperlink"/>
@@ -151,7 +151,7 @@
                 <w:noProof/>
                 <w:webHidden/>
               </w:rPr>
-              <w:instrText xml:space="preserve"> PAGEREF _Toc400697304 \h </w:instrText>
+              <w:instrText xml:space="preserve"> PAGEREF _Toc401343768 \h </w:instrText>
             </w:r>
             <w:r>
               <w:rPr>
@@ -191,10 +191,10 @@
             <w:rPr>
               <w:rFonts w:eastAsiaTheme="minorEastAsia"/>
               <w:noProof/>
-              <w:lang w:eastAsia="en-GB"/>
+              <w:lang w:val="en-US"/>
             </w:rPr>
           </w:pPr>
-          <w:hyperlink w:anchor="_Toc400697305" w:history="1">
+          <w:hyperlink w:anchor="_Toc401343769" w:history="1">
             <w:r>
               <w:rPr>
                 <w:rStyle w:val="Hyperlink"/>
@@ -221,7 +221,7 @@
                 <w:noProof/>
                 <w:webHidden/>
               </w:rPr>
-              <w:instrText xml:space="preserve"> PAGEREF _Toc400697305 \h </w:instrText>
+              <w:instrText xml:space="preserve"> PAGEREF _Toc401343769 \h </w:instrText>
             </w:r>
             <w:r>
               <w:rPr>
@@ -261,10 +261,10 @@
             <w:rPr>
               <w:rFonts w:eastAsiaTheme="minorEastAsia"/>
               <w:noProof/>
-              <w:lang w:eastAsia="en-GB"/>
+              <w:lang w:val="en-US"/>
             </w:rPr>
           </w:pPr>
-          <w:hyperlink w:anchor="_Toc400697306" w:history="1">
+          <w:hyperlink w:anchor="_Toc401343770" w:history="1">
             <w:r>
               <w:rPr>
                 <w:rStyle w:val="Hyperlink"/>
@@ -291,7 +291,7 @@
                 <w:noProof/>
                 <w:webHidden/>
               </w:rPr>
-              <w:instrText xml:space="preserve"> PAGEREF _Toc400697306 \h </w:instrText>
+              <w:instrText xml:space="preserve"> PAGEREF _Toc401343770 \h </w:instrText>
             </w:r>
             <w:r>
               <w:rPr>
@@ -331,10 +331,10 @@
             <w:rPr>
               <w:rFonts w:eastAsiaTheme="minorEastAsia"/>
               <w:noProof/>
-              <w:lang w:eastAsia="en-GB"/>
+              <w:lang w:val="en-US"/>
             </w:rPr>
           </w:pPr>
-          <w:hyperlink w:anchor="_Toc400697307" w:history="1">
+          <w:hyperlink w:anchor="_Toc401343771" w:history="1">
             <w:r>
               <w:rPr>
                 <w:rStyle w:val="Hyperlink"/>
@@ -361,7 +361,7 @@
                 <w:noProof/>
                 <w:webHidden/>
               </w:rPr>
-              <w:instrText xml:space="preserve"> PAGEREF _Toc400697307 \h </w:instrText>
+              <w:instrText xml:space="preserve"> PAGEREF _Toc401343771 \h </w:instrText>
             </w:r>
             <w:r>
               <w:rPr>
@@ -401,10 +401,10 @@
             <w:rPr>
               <w:rFonts w:eastAsiaTheme="minorEastAsia"/>
               <w:noProof/>
-              <w:lang w:eastAsia="en-GB"/>
+              <w:lang w:val="en-US"/>
             </w:rPr>
           </w:pPr>
-          <w:hyperlink w:anchor="_Toc400697308" w:history="1">
+          <w:hyperlink w:anchor="_Toc401343772" w:history="1">
             <w:r>
               <w:rPr>
                 <w:rStyle w:val="Hyperlink"/>
@@ -431,7 +431,7 @@
                 <w:noProof/>
                 <w:webHidden/>
               </w:rPr>
-              <w:instrText xml:space="preserve"> PAGEREF _Toc400697308 \h </w:instrText>
+              <w:instrText xml:space="preserve"> PAGEREF _Toc401343772 \h </w:instrText>
             </w:r>
             <w:r>
               <w:rPr>
@@ -471,10 +471,10 @@
             <w:rPr>
               <w:rFonts w:eastAsiaTheme="minorEastAsia"/>
               <w:noProof/>
-              <w:lang w:eastAsia="en-GB"/>
+              <w:lang w:val="en-US"/>
             </w:rPr>
           </w:pPr>
-          <w:hyperlink w:anchor="_Toc400697309" w:history="1">
+          <w:hyperlink w:anchor="_Toc401343773" w:history="1">
             <w:r>
               <w:rPr>
                 <w:rStyle w:val="Hyperlink"/>
@@ -501,7 +501,7 @@
                 <w:noProof/>
                 <w:webHidden/>
               </w:rPr>
-              <w:instrText xml:space="preserve"> PAGEREF _Toc400697309 \h </w:instrText>
+              <w:instrText xml:space="preserve"> PAGEREF _Toc401343773 \h </w:instrText>
             </w:r>
             <w:r>
               <w:rPr>
@@ -541,10 +541,10 @@
             <w:rPr>
               <w:rFonts w:eastAsiaTheme="minorEastAsia"/>
               <w:noProof/>
-              <w:lang w:eastAsia="en-GB"/>
+              <w:lang w:val="en-US"/>
             </w:rPr>
           </w:pPr>
-          <w:hyperlink w:anchor="_Toc400697310" w:history="1">
+          <w:hyperlink w:anchor="_Toc401343774" w:history="1">
             <w:r>
               <w:rPr>
                 <w:rStyle w:val="Hyperlink"/>
@@ -571,7 +571,7 @@
                 <w:noProof/>
                 <w:webHidden/>
               </w:rPr>
-              <w:instrText xml:space="preserve"> PAGEREF _Toc400697310 \h </w:instrText>
+              <w:instrText xml:space="preserve"> PAGEREF _Toc401343774 \h </w:instrText>
             </w:r>
             <w:r>
               <w:rPr>
@@ -611,10 +611,10 @@
             <w:rPr>
               <w:rFonts w:eastAsiaTheme="minorEastAsia"/>
               <w:noProof/>
-              <w:lang w:eastAsia="en-GB"/>
+              <w:lang w:val="en-US"/>
             </w:rPr>
           </w:pPr>
-          <w:hyperlink w:anchor="_Toc400697311" w:history="1">
+          <w:hyperlink w:anchor="_Toc401343775" w:history="1">
             <w:r>
               <w:rPr>
                 <w:rStyle w:val="Hyperlink"/>
@@ -641,7 +641,7 @@
                 <w:noProof/>
                 <w:webHidden/>
               </w:rPr>
-              <w:instrText xml:space="preserve"> PAGEREF _Toc400697311 \h </w:instrText>
+              <w:instrText xml:space="preserve"> PAGEREF _Toc401343775 \h </w:instrText>
             </w:r>
             <w:r>
               <w:rPr>
@@ -681,10 +681,10 @@
             <w:rPr>
               <w:rFonts w:eastAsiaTheme="minorEastAsia"/>
               <w:noProof/>
-              <w:lang w:eastAsia="en-GB"/>
+              <w:lang w:val="en-US"/>
             </w:rPr>
           </w:pPr>
-          <w:hyperlink w:anchor="_Toc400697312" w:history="1">
+          <w:hyperlink w:anchor="_Toc401343776" w:history="1">
             <w:r>
               <w:rPr>
                 <w:rStyle w:val="Hyperlink"/>
@@ -711,7 +711,7 @@
                 <w:noProof/>
                 <w:webHidden/>
               </w:rPr>
-              <w:instrText xml:space="preserve"> PAGEREF _Toc400697312 \h </w:instrText>
+              <w:instrText xml:space="preserve"> PAGEREF _Toc401343776 \h </w:instrText>
             </w:r>
             <w:r>
               <w:rPr>
@@ -751,10 +751,10 @@
             <w:rPr>
               <w:rFonts w:eastAsiaTheme="minorEastAsia"/>
               <w:noProof/>
-              <w:lang w:eastAsia="en-GB"/>
+              <w:lang w:val="en-US"/>
             </w:rPr>
           </w:pPr>
-          <w:hyperlink w:anchor="_Toc400697313" w:history="1">
+          <w:hyperlink w:anchor="_Toc401343777" w:history="1">
             <w:r>
               <w:rPr>
                 <w:rStyle w:val="Hyperlink"/>
@@ -781,7 +781,7 @@
                 <w:noProof/>
                 <w:webHidden/>
               </w:rPr>
-              <w:instrText xml:space="preserve"> PAGEREF _Toc400697313 \h </w:instrText>
+              <w:instrText xml:space="preserve"> PAGEREF _Toc401343777 \h </w:instrText>
             </w:r>
             <w:r>
               <w:rPr>
@@ -821,10 +821,10 @@
             <w:rPr>
               <w:rFonts w:eastAsiaTheme="minorEastAsia"/>
               <w:noProof/>
-              <w:lang w:eastAsia="en-GB"/>
+              <w:lang w:val="en-US"/>
             </w:rPr>
           </w:pPr>
-          <w:hyperlink w:anchor="_Toc400697314" w:history="1">
+          <w:hyperlink w:anchor="_Toc401343778" w:history="1">
             <w:r>
               <w:rPr>
                 <w:rStyle w:val="Hyperlink"/>
@@ -851,7 +851,7 @@
                 <w:noProof/>
                 <w:webHidden/>
               </w:rPr>
-              <w:instrText xml:space="preserve"> PAGEREF _Toc400697314 \h </w:instrText>
+              <w:instrText xml:space="preserve"> PAGEREF _Toc401343778 \h </w:instrText>
             </w:r>
             <w:r>
               <w:rPr>
@@ -891,10 +891,10 @@
             <w:rPr>
               <w:rFonts w:eastAsiaTheme="minorEastAsia"/>
               <w:noProof/>
-              <w:lang w:eastAsia="en-GB"/>
+              <w:lang w:val="en-US"/>
             </w:rPr>
           </w:pPr>
-          <w:hyperlink w:anchor="_Toc400697315" w:history="1">
+          <w:hyperlink w:anchor="_Toc401343779" w:history="1">
             <w:r>
               <w:rPr>
                 <w:rStyle w:val="Hyperlink"/>
@@ -921,7 +921,7 @@
                 <w:noProof/>
                 <w:webHidden/>
               </w:rPr>
-              <w:instrText xml:space="preserve"> PAGEREF _Toc400697315 \h </w:instrText>
+              <w:instrText xml:space="preserve"> PAGEREF _Toc401343779 \h </w:instrText>
             </w:r>
             <w:r>
               <w:rPr>
@@ -961,10 +961,10 @@
             <w:rPr>
               <w:rFonts w:eastAsiaTheme="minorEastAsia"/>
               <w:noProof/>
-              <w:lang w:eastAsia="en-GB"/>
+              <w:lang w:val="en-US"/>
             </w:rPr>
           </w:pPr>
-          <w:hyperlink w:anchor="_Toc400697316" w:history="1">
+          <w:hyperlink w:anchor="_Toc401343780" w:history="1">
             <w:r>
               <w:rPr>
                 <w:rStyle w:val="Hyperlink"/>
@@ -991,7 +991,7 @@
                 <w:noProof/>
                 <w:webHidden/>
               </w:rPr>
-              <w:instrText xml:space="preserve"> PAGEREF _Toc400697316 \h </w:instrText>
+              <w:instrText xml:space="preserve"> PAGEREF _Toc401343780 \h </w:instrText>
             </w:r>
             <w:r>
               <w:rPr>
@@ -1038,7 +1038,7 @@
       <w:pPr>
         <w:pStyle w:val="Heading1"/>
       </w:pPr>
-      <w:bookmarkStart w:id="0" w:name="_Toc400697303"/>
+      <w:bookmarkStart w:id="0" w:name="_Toc401343767"/>
       <w:r>
         <w:t>Introduction</w:t>
       </w:r>
@@ -1179,7 +1179,7 @@
       <w:pPr>
         <w:pStyle w:val="Heading1"/>
       </w:pPr>
-      <w:bookmarkStart w:id="1" w:name="_Toc400697304"/>
+      <w:bookmarkStart w:id="1" w:name="_Toc401343768"/>
       <w:r>
         <w:t>Using the Open Charge Map API</w:t>
       </w:r>
@@ -1212,7 +1212,7 @@
       <w:pPr>
         <w:pStyle w:val="Heading1"/>
       </w:pPr>
-      <w:bookmarkStart w:id="2" w:name="_Toc400697305"/>
+      <w:bookmarkStart w:id="2" w:name="_Toc401343769"/>
       <w:r>
         <w:t>Contributing to Open Charge Map</w:t>
       </w:r>
@@ -1235,7 +1235,7 @@
       <w:pPr>
         <w:pStyle w:val="Heading2"/>
       </w:pPr>
-      <w:bookmarkStart w:id="3" w:name="_Toc400697306"/>
+      <w:bookmarkStart w:id="3" w:name="_Toc401343770"/>
       <w:r>
         <w:t>Improving Data</w:t>
       </w:r>
@@ -1250,7 +1250,7 @@
       <w:pPr>
         <w:pStyle w:val="Heading2"/>
       </w:pPr>
-      <w:bookmarkStart w:id="4" w:name="_Toc400697307"/>
+      <w:bookmarkStart w:id="4" w:name="_Toc401343771"/>
       <w:r>
         <w:t>Translating UI Elements</w:t>
       </w:r>
@@ -1289,7 +1289,7 @@
       <w:pPr>
         <w:pStyle w:val="Heading2"/>
       </w:pPr>
-      <w:bookmarkStart w:id="5" w:name="_Toc400697308"/>
+      <w:bookmarkStart w:id="5" w:name="_Toc401343772"/>
       <w:r>
         <w:t>Contributing to System Development</w:t>
       </w:r>
@@ -1304,7 +1304,7 @@
       <w:pPr>
         <w:pStyle w:val="Heading2"/>
       </w:pPr>
-      <w:bookmarkStart w:id="6" w:name="_Toc400697309"/>
+      <w:bookmarkStart w:id="6" w:name="_Toc401343773"/>
       <w:r>
         <w:t>Sponsoring Development</w:t>
       </w:r>
@@ -1341,7 +1341,7 @@
       <w:pPr>
         <w:pStyle w:val="Heading1"/>
       </w:pPr>
-      <w:bookmarkStart w:id="7" w:name="_Toc400697310"/>
+      <w:bookmarkStart w:id="7" w:name="_Toc401343774"/>
       <w:r>
         <w:t xml:space="preserve">Developing </w:t>
       </w:r>
@@ -1360,7 +1360,7 @@
       <w:pPr>
         <w:pStyle w:val="Heading2"/>
       </w:pPr>
-      <w:bookmarkStart w:id="8" w:name="_Toc400697311"/>
+      <w:bookmarkStart w:id="8" w:name="_Toc401343775"/>
       <w:r>
         <w:t>Source Code</w:t>
       </w:r>
@@ -1391,7 +1391,7 @@
       <w:pPr>
         <w:pStyle w:val="Heading2"/>
       </w:pPr>
-      <w:bookmarkStart w:id="9" w:name="_Toc400697312"/>
+      <w:bookmarkStart w:id="9" w:name="_Toc401343776"/>
       <w:r>
         <w:t xml:space="preserve">Development System </w:t>
       </w:r>
@@ -1404,7 +1404,7 @@
       <w:pPr>
         <w:pStyle w:val="Heading3"/>
       </w:pPr>
-      <w:bookmarkStart w:id="10" w:name="_Toc400697313"/>
+      <w:bookmarkStart w:id="10" w:name="_Toc401343777"/>
       <w:r>
         <w:t>OCM Website &amp; API Development Configuration</w:t>
       </w:r>
@@ -1514,6 +1514,9 @@
       <w:r>
         <w:t>Install TypeScript add in for visual studio</w:t>
       </w:r>
+      <w:r>
+        <w:t xml:space="preserve"> if it is not already included.</w:t>
+      </w:r>
     </w:p>
     <w:p>
       <w:pPr>
@@ -1524,9 +1527,48 @@
         </w:numPr>
       </w:pPr>
       <w:r>
-        <w:t xml:space="preserve">Install SQL Express 2014 and restore database clone from file in </w:t>
+        <w:t>Install SQL Expre</w:t>
+      </w:r>
+      <w:r>
+        <w:t xml:space="preserve">ss 2014. If the options on Microsoft website regarding what to install are confusing also for you, then you can simply choose the </w:t>
+      </w:r>
+      <w:r>
+        <w:t>SQL Server 2014 Express with Tools from this website:</w:t>
+      </w:r>
+      <w:r>
+        <w:rPr>
+          <w:rFonts w:ascii="Helvetica" w:hAnsi="Helvetica" w:cs="Helvetica"/>
+          <w:color w:val="333333"/>
+          <w:sz w:val="16"/>
+          <w:szCs w:val="16"/>
+          <w:shd w:val="clear" w:color="auto" w:fill="FFFFFF"/>
+        </w:rPr>
+        <w:t xml:space="preserve"> </w:t>
       </w:r>
       <w:hyperlink r:id="rId17" w:history="1">
+        <w:r>
+          <w:rPr>
+            <w:rStyle w:val="Hyperlink"/>
+          </w:rPr>
+          <w:t>http://www.hanselman.com/blog/DownloadSQLServerExpress.aspx</w:t>
+        </w:r>
+      </w:hyperlink>
+    </w:p>
+    <w:p>
+      <w:pPr>
+        <w:pStyle w:val="ListParagraph"/>
+        <w:numPr>
+          <w:ilvl w:val="0"/>
+          <w:numId w:val="5"/>
+        </w:numPr>
+      </w:pPr>
+      <w:r>
+        <w:t>In SQL Express</w:t>
+      </w:r>
+      <w:r>
+        <w:t xml:space="preserve"> restore database clone from file in </w:t>
+      </w:r>
+      <w:hyperlink r:id="rId18" w:history="1">
         <w:r>
           <w:rPr>
             <w:rStyle w:val="Hyperlink"/>
@@ -1547,13 +1589,7 @@
         </w:numPr>
       </w:pPr>
       <w:r>
-        <w:t xml:space="preserve">Open OCM.Net.sln within Visual Studio and attempt build and run of </w:t>
-      </w:r>
-      <w:r>
-        <w:t>Website “OCM.MVC”</w:t>
-      </w:r>
-      <w:r>
-        <w:t>. If all OK then you’re ready to start making changes.</w:t>
+        <w:t>Open OCM.Net.sln within Visual Studio and attempt build and run of Website “OCM.MVC”. If all OK then you’re ready to start making changes.</w:t>
       </w:r>
       <w:bookmarkStart w:id="11" w:name="_GoBack"/>
       <w:bookmarkEnd w:id="11"/>
@@ -1562,7 +1598,7 @@
       <w:pPr>
         <w:pStyle w:val="Heading3"/>
       </w:pPr>
-      <w:bookmarkStart w:id="12" w:name="_Toc400697314"/>
+      <w:bookmarkStart w:id="12" w:name="_Toc401343778"/>
       <w:r>
         <w:t>App Development Configuration</w:t>
       </w:r>
@@ -1616,7 +1652,7 @@
       <w:pPr>
         <w:pStyle w:val="Heading2"/>
       </w:pPr>
-      <w:bookmarkStart w:id="13" w:name="_Toc400697315"/>
+      <w:bookmarkStart w:id="13" w:name="_Toc401343779"/>
       <w:r>
         <w:t>Server Configuration:</w:t>
       </w:r>
@@ -1790,7 +1826,7 @@
       <w:pPr>
         <w:pStyle w:val="Heading2"/>
       </w:pPr>
-      <w:bookmarkStart w:id="14" w:name="_Toc400697316"/>
+      <w:bookmarkStart w:id="14" w:name="_Toc401343780"/>
       <w:r>
         <w:t>System Architecture</w:t>
       </w:r>
@@ -1804,18 +1840,18 @@
       <w:r>
         <w:rPr>
           <w:noProof/>
-          <w:lang w:eastAsia="en-GB"/>
+          <w:lang w:val="en-US"/>
         </w:rPr>
         <w:lastRenderedPageBreak/>
         <w:drawing>
           <wp:inline distT="0" distB="0" distL="0" distR="0">
             <wp:extent cx="5486400" cy="3200400"/>
-            <wp:effectExtent l="0" t="0" r="0" b="266700"/>
+            <wp:effectExtent l="0" t="0" r="0" b="171450"/>
             <wp:docPr id="1" name="Diagram 1"/>
             <wp:cNvGraphicFramePr/>
             <a:graphic xmlns:a="http://schemas.openxmlformats.org/drawingml/2006/main">
               <a:graphicData uri="http://schemas.openxmlformats.org/drawingml/2006/diagram">
-                <dgm:relIds xmlns:dgm="http://schemas.openxmlformats.org/drawingml/2006/diagram" xmlns:r="http://schemas.openxmlformats.org/officeDocument/2006/relationships" r:dm="rId18" r:lo="rId19" r:qs="rId20" r:cs="rId21"/>
+                <dgm:relIds xmlns:dgm="http://schemas.openxmlformats.org/drawingml/2006/diagram" xmlns:r="http://schemas.openxmlformats.org/officeDocument/2006/relationships" r:dm="rId19" r:lo="rId20" r:qs="rId21" r:cs="rId22"/>
               </a:graphicData>
             </a:graphic>
           </wp:inline>
@@ -1823,7 +1859,7 @@
       </w:r>
     </w:p>
     <w:sectPr>
-      <w:headerReference w:type="default" r:id="rId23"/>
+      <w:headerReference w:type="default" r:id="rId24"/>
       <w:pgSz w:w="11906" w:h="16838"/>
       <w:pgMar w:top="1440" w:right="1440" w:bottom="1440" w:left="1440" w:header="708" w:footer="708" w:gutter="0"/>
       <w:cols w:space="708"/>
@@ -1834,7 +1870,7 @@
 </file>
 
 <file path=word/endnotes.xml><?xml version="1.0" encoding="utf-8"?>
-<w:endnotes xmlns:wpc="http://schemas.microsoft.com/office/word/2010/wordprocessingCanvas" xmlns:mc="http://schemas.openxmlformats.org/markup-compatibility/2006" xmlns:o="urn:schemas-microsoft-com:office:office" xmlns:r="http://schemas.openxmlformats.org/officeDocument/2006/relationships" xmlns:m="http://schemas.openxmlformats.org/officeDocument/2006/math" xmlns:v="urn:schemas-microsoft-com:vml" xmlns:wp14="http://schemas.microsoft.com/office/word/2010/wordprocessingDrawing" xmlns:wp="http://schemas.openxmlformats.org/drawingml/2006/wordprocessingDrawing" xmlns:w10="urn:schemas-microsoft-com:office:word" xmlns:w="http://schemas.openxmlformats.org/wordprocessingml/2006/main" xmlns:w14="http://schemas.microsoft.com/office/word/2010/wordml" xmlns:w15="http://schemas.microsoft.com/office/word/2012/wordml" xmlns:wpg="http://schemas.microsoft.com/office/word/2010/wordprocessingGroup" xmlns:wpi="http://schemas.microsoft.com/office/word/2010/wordprocessingInk" xmlns:wne="http://schemas.microsoft.com/office/word/2006/wordml" xmlns:wps="http://schemas.microsoft.com/office/word/2010/wordprocessingShape" mc:Ignorable="w14 w15 wp14">
+<w:endnotes xmlns:ve="http://schemas.openxmlformats.org/markup-compatibility/2006" xmlns:o="urn:schemas-microsoft-com:office:office" xmlns:r="http://schemas.openxmlformats.org/officeDocument/2006/relationships" xmlns:m="http://schemas.openxmlformats.org/officeDocument/2006/math" xmlns:v="urn:schemas-microsoft-com:vml" xmlns:wp="http://schemas.openxmlformats.org/drawingml/2006/wordprocessingDrawing" xmlns:w10="urn:schemas-microsoft-com:office:word" xmlns:w="http://schemas.openxmlformats.org/wordprocessingml/2006/main" xmlns:wne="http://schemas.microsoft.com/office/word/2006/wordml">
   <w:endnote w:type="separator" w:id="-1">
     <w:p>
       <w:pPr>
@@ -1859,7 +1895,7 @@
 </file>
 
 <file path=word/footnotes.xml><?xml version="1.0" encoding="utf-8"?>
-<w:footnotes xmlns:wpc="http://schemas.microsoft.com/office/word/2010/wordprocessingCanvas" xmlns:mc="http://schemas.openxmlformats.org/markup-compatibility/2006" xmlns:o="urn:schemas-microsoft-com:office:office" xmlns:r="http://schemas.openxmlformats.org/officeDocument/2006/relationships" xmlns:m="http://schemas.openxmlformats.org/officeDocument/2006/math" xmlns:v="urn:schemas-microsoft-com:vml" xmlns:wp14="http://schemas.microsoft.com/office/word/2010/wordprocessingDrawing" xmlns:wp="http://schemas.openxmlformats.org/drawingml/2006/wordprocessingDrawing" xmlns:w10="urn:schemas-microsoft-com:office:word" xmlns:w="http://schemas.openxmlformats.org/wordprocessingml/2006/main" xmlns:w14="http://schemas.microsoft.com/office/word/2010/wordml" xmlns:w15="http://schemas.microsoft.com/office/word/2012/wordml" xmlns:wpg="http://schemas.microsoft.com/office/word/2010/wordprocessingGroup" xmlns:wpi="http://schemas.microsoft.com/office/word/2010/wordprocessingInk" xmlns:wne="http://schemas.microsoft.com/office/word/2006/wordml" xmlns:wps="http://schemas.microsoft.com/office/word/2010/wordprocessingShape" mc:Ignorable="w14 w15 wp14">
+<w:footnotes xmlns:ve="http://schemas.openxmlformats.org/markup-compatibility/2006" xmlns:o="urn:schemas-microsoft-com:office:office" xmlns:r="http://schemas.openxmlformats.org/officeDocument/2006/relationships" xmlns:m="http://schemas.openxmlformats.org/officeDocument/2006/math" xmlns:v="urn:schemas-microsoft-com:vml" xmlns:wp="http://schemas.openxmlformats.org/drawingml/2006/wordprocessingDrawing" xmlns:w10="urn:schemas-microsoft-com:office:word" xmlns:w="http://schemas.openxmlformats.org/wordprocessingml/2006/main" xmlns:wne="http://schemas.microsoft.com/office/word/2006/wordml">
   <w:footnote w:type="separator" w:id="-1">
     <w:p>
       <w:pPr>
@@ -1884,7 +1920,7 @@
 </file>
 
 <file path=word/header1.xml><?xml version="1.0" encoding="utf-8"?>
-<w:hdr xmlns:wpc="http://schemas.microsoft.com/office/word/2010/wordprocessingCanvas" xmlns:mc="http://schemas.openxmlformats.org/markup-compatibility/2006" xmlns:o="urn:schemas-microsoft-com:office:office" xmlns:r="http://schemas.openxmlformats.org/officeDocument/2006/relationships" xmlns:m="http://schemas.openxmlformats.org/officeDocument/2006/math" xmlns:v="urn:schemas-microsoft-com:vml" xmlns:wp14="http://schemas.microsoft.com/office/word/2010/wordprocessingDrawing" xmlns:wp="http://schemas.openxmlformats.org/drawingml/2006/wordprocessingDrawing" xmlns:w10="urn:schemas-microsoft-com:office:word" xmlns:w="http://schemas.openxmlformats.org/wordprocessingml/2006/main" xmlns:w14="http://schemas.microsoft.com/office/word/2010/wordml" xmlns:w15="http://schemas.microsoft.com/office/word/2012/wordml" xmlns:wpg="http://schemas.microsoft.com/office/word/2010/wordprocessingGroup" xmlns:wpi="http://schemas.microsoft.com/office/word/2010/wordprocessingInk" xmlns:wne="http://schemas.microsoft.com/office/word/2006/wordml" xmlns:wps="http://schemas.microsoft.com/office/word/2010/wordprocessingShape" mc:Ignorable="w14 w15 wp14">
+<w:hdr xmlns:ve="http://schemas.openxmlformats.org/markup-compatibility/2006" xmlns:o="urn:schemas-microsoft-com:office:office" xmlns:r="http://schemas.openxmlformats.org/officeDocument/2006/relationships" xmlns:m="http://schemas.openxmlformats.org/officeDocument/2006/math" xmlns:v="urn:schemas-microsoft-com:vml" xmlns:wp="http://schemas.openxmlformats.org/drawingml/2006/wordprocessingDrawing" xmlns:w10="urn:schemas-microsoft-com:office:word" xmlns:w="http://schemas.openxmlformats.org/wordprocessingml/2006/main" xmlns:wne="http://schemas.microsoft.com/office/word/2006/wordml">
   <w:p>
     <w:pPr>
       <w:pStyle w:val="Heading5"/>
@@ -1900,7 +1936,7 @@
 </file>
 
 <file path=word/numbering.xml><?xml version="1.0" encoding="utf-8"?>
-<w:numbering xmlns:wpc="http://schemas.microsoft.com/office/word/2010/wordprocessingCanvas" xmlns:mc="http://schemas.openxmlformats.org/markup-compatibility/2006" xmlns:o="urn:schemas-microsoft-com:office:office" xmlns:r="http://schemas.openxmlformats.org/officeDocument/2006/relationships" xmlns:m="http://schemas.openxmlformats.org/officeDocument/2006/math" xmlns:v="urn:schemas-microsoft-com:vml" xmlns:wp14="http://schemas.microsoft.com/office/word/2010/wordprocessingDrawing" xmlns:wp="http://schemas.openxmlformats.org/drawingml/2006/wordprocessingDrawing" xmlns:w10="urn:schemas-microsoft-com:office:word" xmlns:w="http://schemas.openxmlformats.org/wordprocessingml/2006/main" xmlns:w14="http://schemas.microsoft.com/office/word/2010/wordml" xmlns:w15="http://schemas.microsoft.com/office/word/2012/wordml" xmlns:wpg="http://schemas.microsoft.com/office/word/2010/wordprocessingGroup" xmlns:wpi="http://schemas.microsoft.com/office/word/2010/wordprocessingInk" xmlns:wne="http://schemas.microsoft.com/office/word/2006/wordml" xmlns:wps="http://schemas.microsoft.com/office/word/2010/wordprocessingShape" mc:Ignorable="w14 w15 wp14">
+<w:numbering xmlns:ve="http://schemas.openxmlformats.org/markup-compatibility/2006" xmlns:o="urn:schemas-microsoft-com:office:office" xmlns:r="http://schemas.openxmlformats.org/officeDocument/2006/relationships" xmlns:m="http://schemas.openxmlformats.org/officeDocument/2006/math" xmlns:v="urn:schemas-microsoft-com:vml" xmlns:wp="http://schemas.openxmlformats.org/drawingml/2006/wordprocessingDrawing" xmlns:w10="urn:schemas-microsoft-com:office:word" xmlns:w="http://schemas.openxmlformats.org/wordprocessingml/2006/main" xmlns:wne="http://schemas.microsoft.com/office/word/2006/wordml">
   <w:abstractNum w:abstractNumId="0">
     <w:nsid w:val="033F26BC"/>
     <w:multiLevelType w:val="hybridMultilevel"/>
@@ -2485,7 +2521,7 @@
 </file>
 
 <file path=word/styles.xml><?xml version="1.0" encoding="utf-8"?>
-<w:styles xmlns:mc="http://schemas.openxmlformats.org/markup-compatibility/2006" xmlns:r="http://schemas.openxmlformats.org/officeDocument/2006/relationships" xmlns:w="http://schemas.openxmlformats.org/wordprocessingml/2006/main" xmlns:w14="http://schemas.microsoft.com/office/word/2010/wordml" xmlns:w15="http://schemas.microsoft.com/office/word/2012/wordml" mc:Ignorable="w14 w15">
+<w:styles xmlns:r="http://schemas.openxmlformats.org/officeDocument/2006/relationships" xmlns:w="http://schemas.openxmlformats.org/wordprocessingml/2006/main">
   <w:docDefaults>
     <w:rPrDefault>
       <w:rPr>
@@ -2501,382 +2537,149 @@
       </w:pPr>
     </w:pPrDefault>
   </w:docDefaults>
-  <w:latentStyles w:defLockedState="0" w:defUIPriority="99" w:defSemiHidden="0" w:defUnhideWhenUsed="0" w:defQFormat="0" w:count="371">
-    <w:lsdException w:name="Normal" w:uiPriority="0" w:qFormat="1"/>
-    <w:lsdException w:name="heading 1" w:uiPriority="9" w:qFormat="1"/>
-    <w:lsdException w:name="heading 2" w:semiHidden="1" w:uiPriority="9" w:unhideWhenUsed="1" w:qFormat="1"/>
-    <w:lsdException w:name="heading 3" w:semiHidden="1" w:uiPriority="9" w:unhideWhenUsed="1" w:qFormat="1"/>
-    <w:lsdException w:name="heading 4" w:semiHidden="1" w:uiPriority="9" w:unhideWhenUsed="1" w:qFormat="1"/>
-    <w:lsdException w:name="heading 5" w:semiHidden="1" w:uiPriority="9" w:unhideWhenUsed="1" w:qFormat="1"/>
-    <w:lsdException w:name="heading 6" w:semiHidden="1" w:uiPriority="9" w:unhideWhenUsed="1" w:qFormat="1"/>
-    <w:lsdException w:name="heading 7" w:semiHidden="1" w:uiPriority="9" w:unhideWhenUsed="1" w:qFormat="1"/>
-    <w:lsdException w:name="heading 8" w:semiHidden="1" w:uiPriority="9" w:unhideWhenUsed="1" w:qFormat="1"/>
-    <w:lsdException w:name="heading 9" w:semiHidden="1" w:uiPriority="9" w:unhideWhenUsed="1" w:qFormat="1"/>
-    <w:lsdException w:name="index 1" w:semiHidden="1" w:unhideWhenUsed="1"/>
-    <w:lsdException w:name="index 2" w:semiHidden="1" w:unhideWhenUsed="1"/>
-    <w:lsdException w:name="index 3" w:semiHidden="1" w:unhideWhenUsed="1"/>
-    <w:lsdException w:name="index 4" w:semiHidden="1" w:unhideWhenUsed="1"/>
-    <w:lsdException w:name="index 5" w:semiHidden="1" w:unhideWhenUsed="1"/>
-    <w:lsdException w:name="index 6" w:semiHidden="1" w:unhideWhenUsed="1"/>
-    <w:lsdException w:name="index 7" w:semiHidden="1" w:unhideWhenUsed="1"/>
-    <w:lsdException w:name="index 8" w:semiHidden="1" w:unhideWhenUsed="1"/>
-    <w:lsdException w:name="index 9" w:semiHidden="1" w:unhideWhenUsed="1"/>
-    <w:lsdException w:name="toc 1" w:semiHidden="1" w:uiPriority="39" w:unhideWhenUsed="1"/>
-    <w:lsdException w:name="toc 2" w:semiHidden="1" w:uiPriority="39" w:unhideWhenUsed="1"/>
-    <w:lsdException w:name="toc 3" w:semiHidden="1" w:uiPriority="39" w:unhideWhenUsed="1"/>
-    <w:lsdException w:name="toc 4" w:semiHidden="1" w:uiPriority="39" w:unhideWhenUsed="1"/>
-    <w:lsdException w:name="toc 5" w:semiHidden="1" w:uiPriority="39" w:unhideWhenUsed="1"/>
-    <w:lsdException w:name="toc 6" w:semiHidden="1" w:uiPriority="39" w:unhideWhenUsed="1"/>
-    <w:lsdException w:name="toc 7" w:semiHidden="1" w:uiPriority="39" w:unhideWhenUsed="1"/>
-    <w:lsdException w:name="toc 8" w:semiHidden="1" w:uiPriority="39" w:unhideWhenUsed="1"/>
-    <w:lsdException w:name="toc 9" w:semiHidden="1" w:uiPriority="39" w:unhideWhenUsed="1"/>
-    <w:lsdException w:name="Normal Indent" w:semiHidden="1" w:unhideWhenUsed="1"/>
-    <w:lsdException w:name="footnote text" w:semiHidden="1" w:unhideWhenUsed="1"/>
-    <w:lsdException w:name="annotation text" w:semiHidden="1" w:unhideWhenUsed="1"/>
-    <w:lsdException w:name="header" w:semiHidden="1" w:unhideWhenUsed="1"/>
-    <w:lsdException w:name="footer" w:semiHidden="1" w:unhideWhenUsed="1"/>
-    <w:lsdException w:name="index heading" w:semiHidden="1" w:unhideWhenUsed="1"/>
-    <w:lsdException w:name="caption" w:semiHidden="1" w:uiPriority="35" w:unhideWhenUsed="1" w:qFormat="1"/>
-    <w:lsdException w:name="table of figures" w:semiHidden="1" w:unhideWhenUsed="1"/>
-    <w:lsdException w:name="envelope address" w:semiHidden="1" w:unhideWhenUsed="1"/>
-    <w:lsdException w:name="envelope return" w:semiHidden="1" w:unhideWhenUsed="1"/>
-    <w:lsdException w:name="footnote reference" w:semiHidden="1" w:unhideWhenUsed="1"/>
-    <w:lsdException w:name="annotation reference" w:semiHidden="1" w:unhideWhenUsed="1"/>
-    <w:lsdException w:name="line number" w:semiHidden="1" w:unhideWhenUsed="1"/>
-    <w:lsdException w:name="page number" w:semiHidden="1" w:unhideWhenUsed="1"/>
-    <w:lsdException w:name="endnote reference" w:semiHidden="1" w:unhideWhenUsed="1"/>
-    <w:lsdException w:name="endnote text" w:semiHidden="1" w:unhideWhenUsed="1"/>
-    <w:lsdException w:name="table of authorities" w:semiHidden="1" w:unhideWhenUsed="1"/>
-    <w:lsdException w:name="macro" w:semiHidden="1" w:unhideWhenUsed="1"/>
-    <w:lsdException w:name="toa heading" w:semiHidden="1" w:unhideWhenUsed="1"/>
-    <w:lsdException w:name="List" w:semiHidden="1" w:unhideWhenUsed="1"/>
-    <w:lsdException w:name="List Bullet" w:semiHidden="1" w:unhideWhenUsed="1"/>
-    <w:lsdException w:name="List Number" w:semiHidden="1" w:unhideWhenUsed="1"/>
-    <w:lsdException w:name="List 2" w:semiHidden="1" w:unhideWhenUsed="1"/>
-    <w:lsdException w:name="List 3" w:semiHidden="1" w:unhideWhenUsed="1"/>
-    <w:lsdException w:name="List 4" w:semiHidden="1" w:unhideWhenUsed="1"/>
-    <w:lsdException w:name="List 5" w:semiHidden="1" w:unhideWhenUsed="1"/>
-    <w:lsdException w:name="List Bullet 2" w:semiHidden="1" w:unhideWhenUsed="1"/>
-    <w:lsdException w:name="List Bullet 3" w:semiHidden="1" w:unhideWhenUsed="1"/>
-    <w:lsdException w:name="List Bullet 4" w:semiHidden="1" w:unhideWhenUsed="1"/>
-    <w:lsdException w:name="List Bullet 5" w:semiHidden="1" w:unhideWhenUsed="1"/>
-    <w:lsdException w:name="List Number 2" w:semiHidden="1" w:unhideWhenUsed="1"/>
-    <w:lsdException w:name="List Number 3" w:semiHidden="1" w:unhideWhenUsed="1"/>
-    <w:lsdException w:name="List Number 4" w:semiHidden="1" w:unhideWhenUsed="1"/>
-    <w:lsdException w:name="List Number 5" w:semiHidden="1" w:unhideWhenUsed="1"/>
-    <w:lsdException w:name="Title" w:uiPriority="10" w:qFormat="1"/>
-    <w:lsdException w:name="Closing" w:semiHidden="1" w:unhideWhenUsed="1"/>
-    <w:lsdException w:name="Signature" w:semiHidden="1" w:unhideWhenUsed="1"/>
-    <w:lsdException w:name="Default Paragraph Font" w:semiHidden="1" w:uiPriority="1" w:unhideWhenUsed="1"/>
-    <w:lsdException w:name="Body Text" w:semiHidden="1" w:unhideWhenUsed="1"/>
-    <w:lsdException w:name="Body Text Indent" w:semiHidden="1" w:unhideWhenUsed="1"/>
-    <w:lsdException w:name="List Continue" w:semiHidden="1" w:unhideWhenUsed="1"/>
-    <w:lsdException w:name="List Continue 2" w:semiHidden="1" w:unhideWhenUsed="1"/>
-    <w:lsdException w:name="List Continue 3" w:semiHidden="1" w:unhideWhenUsed="1"/>
-    <w:lsdException w:name="List Continue 4" w:semiHidden="1" w:unhideWhenUsed="1"/>
-    <w:lsdException w:name="List Continue 5" w:semiHidden="1" w:unhideWhenUsed="1"/>
-    <w:lsdException w:name="Message Header" w:semiHidden="1" w:unhideWhenUsed="1"/>
-    <w:lsdException w:name="Subtitle" w:uiPriority="11" w:qFormat="1"/>
-    <w:lsdException w:name="Salutation" w:semiHidden="1" w:unhideWhenUsed="1"/>
-    <w:lsdException w:name="Date" w:semiHidden="1" w:unhideWhenUsed="1"/>
-    <w:lsdException w:name="Body Text First Indent" w:semiHidden="1" w:unhideWhenUsed="1"/>
-    <w:lsdException w:name="Body Text First Indent 2" w:semiHidden="1" w:unhideWhenUsed="1"/>
-    <w:lsdException w:name="Note Heading" w:semiHidden="1" w:unhideWhenUsed="1"/>
-    <w:lsdException w:name="Body Text 2" w:semiHidden="1" w:unhideWhenUsed="1"/>
-    <w:lsdException w:name="Body Text 3" w:semiHidden="1" w:unhideWhenUsed="1"/>
-    <w:lsdException w:name="Body Text Indent 2" w:semiHidden="1" w:unhideWhenUsed="1"/>
-    <w:lsdException w:name="Body Text Indent 3" w:semiHidden="1" w:unhideWhenUsed="1"/>
-    <w:lsdException w:name="Block Text" w:semiHidden="1" w:unhideWhenUsed="1"/>
-    <w:lsdException w:name="Hyperlink" w:semiHidden="1" w:unhideWhenUsed="1"/>
-    <w:lsdException w:name="FollowedHyperlink" w:semiHidden="1" w:unhideWhenUsed="1"/>
-    <w:lsdException w:name="Strong" w:uiPriority="22" w:qFormat="1"/>
-    <w:lsdException w:name="Emphasis" w:uiPriority="20" w:qFormat="1"/>
-    <w:lsdException w:name="Document Map" w:semiHidden="1" w:unhideWhenUsed="1"/>
-    <w:lsdException w:name="Plain Text" w:semiHidden="1" w:unhideWhenUsed="1"/>
-    <w:lsdException w:name="E-mail Signature" w:semiHidden="1" w:unhideWhenUsed="1"/>
-    <w:lsdException w:name="HTML Top of Form" w:semiHidden="1" w:unhideWhenUsed="1"/>
-    <w:lsdException w:name="HTML Bottom of Form" w:semiHidden="1" w:unhideWhenUsed="1"/>
-    <w:lsdException w:name="Normal (Web)" w:semiHidden="1" w:unhideWhenUsed="1"/>
-    <w:lsdException w:name="HTML Acronym" w:semiHidden="1" w:unhideWhenUsed="1"/>
-    <w:lsdException w:name="HTML Address" w:semiHidden="1" w:unhideWhenUsed="1"/>
-    <w:lsdException w:name="HTML Cite" w:semiHidden="1" w:unhideWhenUsed="1"/>
-    <w:lsdException w:name="HTML Code" w:semiHidden="1" w:unhideWhenUsed="1"/>
-    <w:lsdException w:name="HTML Definition" w:semiHidden="1" w:unhideWhenUsed="1"/>
-    <w:lsdException w:name="HTML Keyboard" w:semiHidden="1" w:unhideWhenUsed="1"/>
-    <w:lsdException w:name="HTML Preformatted" w:semiHidden="1" w:unhideWhenUsed="1"/>
-    <w:lsdException w:name="HTML Sample" w:semiHidden="1" w:unhideWhenUsed="1"/>
-    <w:lsdException w:name="HTML Typewriter" w:semiHidden="1" w:unhideWhenUsed="1"/>
-    <w:lsdException w:name="HTML Variable" w:semiHidden="1" w:unhideWhenUsed="1"/>
-    <w:lsdException w:name="Normal Table" w:semiHidden="1" w:unhideWhenUsed="1"/>
-    <w:lsdException w:name="annotation subject" w:semiHidden="1" w:unhideWhenUsed="1"/>
-    <w:lsdException w:name="No List" w:semiHidden="1" w:unhideWhenUsed="1"/>
-    <w:lsdException w:name="Outline List 1" w:semiHidden="1" w:unhideWhenUsed="1"/>
-    <w:lsdException w:name="Outline List 2" w:semiHidden="1" w:unhideWhenUsed="1"/>
-    <w:lsdException w:name="Outline List 3" w:semiHidden="1" w:unhideWhenUsed="1"/>
-    <w:lsdException w:name="Table Simple 1" w:semiHidden="1" w:unhideWhenUsed="1"/>
-    <w:lsdException w:name="Table Simple 2" w:semiHidden="1" w:unhideWhenUsed="1"/>
-    <w:lsdException w:name="Table Simple 3" w:semiHidden="1" w:unhideWhenUsed="1"/>
-    <w:lsdException w:name="Table Classic 1" w:semiHidden="1" w:unhideWhenUsed="1"/>
-    <w:lsdException w:name="Table Classic 2" w:semiHidden="1" w:unhideWhenUsed="1"/>
-    <w:lsdException w:name="Table Classic 3" w:semiHidden="1" w:unhideWhenUsed="1"/>
-    <w:lsdException w:name="Table Classic 4" w:semiHidden="1" w:unhideWhenUsed="1"/>
-    <w:lsdException w:name="Table Colorful 1" w:semiHidden="1" w:unhideWhenUsed="1"/>
-    <w:lsdException w:name="Table Colorful 2" w:semiHidden="1" w:unhideWhenUsed="1"/>
-    <w:lsdException w:name="Table Colorful 3" w:semiHidden="1" w:unhideWhenUsed="1"/>
-    <w:lsdException w:name="Table Columns 1" w:semiHidden="1" w:unhideWhenUsed="1"/>
-    <w:lsdException w:name="Table Columns 2" w:semiHidden="1" w:unhideWhenUsed="1"/>
-    <w:lsdException w:name="Table Columns 3" w:semiHidden="1" w:unhideWhenUsed="1"/>
-    <w:lsdException w:name="Table Columns 4" w:semiHidden="1" w:unhideWhenUsed="1"/>
-    <w:lsdException w:name="Table Columns 5" w:semiHidden="1" w:unhideWhenUsed="1"/>
-    <w:lsdException w:name="Table Grid 1" w:semiHidden="1" w:unhideWhenUsed="1"/>
-    <w:lsdException w:name="Table Grid 2" w:semiHidden="1" w:unhideWhenUsed="1"/>
-    <w:lsdException w:name="Table Grid 3" w:semiHidden="1" w:unhideWhenUsed="1"/>
-    <w:lsdException w:name="Table Grid 4" w:semiHidden="1" w:unhideWhenUsed="1"/>
-    <w:lsdException w:name="Table Grid 5" w:semiHidden="1" w:unhideWhenUsed="1"/>
-    <w:lsdException w:name="Table Grid 6" w:semiHidden="1" w:unhideWhenUsed="1"/>
-    <w:lsdException w:name="Table Grid 7" w:semiHidden="1" w:unhideWhenUsed="1"/>
-    <w:lsdException w:name="Table Grid 8" w:semiHidden="1" w:unhideWhenUsed="1"/>
-    <w:lsdException w:name="Table List 1" w:semiHidden="1" w:unhideWhenUsed="1"/>
-    <w:lsdException w:name="Table List 2" w:semiHidden="1" w:unhideWhenUsed="1"/>
-    <w:lsdException w:name="Table List 3" w:semiHidden="1" w:unhideWhenUsed="1"/>
-    <w:lsdException w:name="Table List 4" w:semiHidden="1" w:unhideWhenUsed="1"/>
-    <w:lsdException w:name="Table List 5" w:semiHidden="1" w:unhideWhenUsed="1"/>
-    <w:lsdException w:name="Table List 6" w:semiHidden="1" w:unhideWhenUsed="1"/>
-    <w:lsdException w:name="Table List 7" w:semiHidden="1" w:unhideWhenUsed="1"/>
-    <w:lsdException w:name="Table List 8" w:semiHidden="1" w:unhideWhenUsed="1"/>
-    <w:lsdException w:name="Table 3D effects 1" w:semiHidden="1" w:unhideWhenUsed="1"/>
-    <w:lsdException w:name="Table 3D effects 2" w:semiHidden="1" w:unhideWhenUsed="1"/>
-    <w:lsdException w:name="Table 3D effects 3" w:semiHidden="1" w:unhideWhenUsed="1"/>
-    <w:lsdException w:name="Table Contemporary" w:semiHidden="1" w:unhideWhenUsed="1"/>
-    <w:lsdException w:name="Table Elegant" w:semiHidden="1" w:unhideWhenUsed="1"/>
-    <w:lsdException w:name="Table Professional" w:semiHidden="1" w:unhideWhenUsed="1"/>
-    <w:lsdException w:name="Table Subtle 1" w:semiHidden="1" w:unhideWhenUsed="1"/>
-    <w:lsdException w:name="Table Subtle 2" w:semiHidden="1" w:unhideWhenUsed="1"/>
-    <w:lsdException w:name="Table Web 1" w:semiHidden="1" w:unhideWhenUsed="1"/>
-    <w:lsdException w:name="Table Web 2" w:semiHidden="1" w:unhideWhenUsed="1"/>
-    <w:lsdException w:name="Table Web 3" w:semiHidden="1" w:unhideWhenUsed="1"/>
-    <w:lsdException w:name="Balloon Text" w:semiHidden="1" w:unhideWhenUsed="1"/>
-    <w:lsdException w:name="Table Grid" w:uiPriority="39"/>
-    <w:lsdException w:name="Table Theme" w:semiHidden="1" w:unhideWhenUsed="1"/>
-    <w:lsdException w:name="Placeholder Text" w:semiHidden="1"/>
-    <w:lsdException w:name="No Spacing" w:uiPriority="1" w:qFormat="1"/>
-    <w:lsdException w:name="Light Shading" w:uiPriority="60"/>
-    <w:lsdException w:name="Light List" w:uiPriority="61"/>
-    <w:lsdException w:name="Light Grid" w:uiPriority="62"/>
-    <w:lsdException w:name="Medium Shading 1" w:uiPriority="63"/>
-    <w:lsdException w:name="Medium Shading 2" w:uiPriority="64"/>
-    <w:lsdException w:name="Medium List 1" w:uiPriority="65"/>
-    <w:lsdException w:name="Medium List 2" w:uiPriority="66"/>
-    <w:lsdException w:name="Medium Grid 1" w:uiPriority="67"/>
-    <w:lsdException w:name="Medium Grid 2" w:uiPriority="68"/>
-    <w:lsdException w:name="Medium Grid 3" w:uiPriority="69"/>
-    <w:lsdException w:name="Dark List" w:uiPriority="70"/>
-    <w:lsdException w:name="Colorful Shading" w:uiPriority="71"/>
-    <w:lsdException w:name="Colorful List" w:uiPriority="72"/>
-    <w:lsdException w:name="Colorful Grid" w:uiPriority="73"/>
-    <w:lsdException w:name="Light Shading Accent 1" w:uiPriority="60"/>
-    <w:lsdException w:name="Light List Accent 1" w:uiPriority="61"/>
-    <w:lsdException w:name="Light Grid Accent 1" w:uiPriority="62"/>
-    <w:lsdException w:name="Medium Shading 1 Accent 1" w:uiPriority="63"/>
-    <w:lsdException w:name="Medium Shading 2 Accent 1" w:uiPriority="64"/>
-    <w:lsdException w:name="Medium List 1 Accent 1" w:uiPriority="65"/>
-    <w:lsdException w:name="Revision" w:semiHidden="1"/>
-    <w:lsdException w:name="List Paragraph" w:uiPriority="34" w:qFormat="1"/>
-    <w:lsdException w:name="Quote" w:uiPriority="29" w:qFormat="1"/>
-    <w:lsdException w:name="Intense Quote" w:uiPriority="30" w:qFormat="1"/>
-    <w:lsdException w:name="Medium List 2 Accent 1" w:uiPriority="66"/>
-    <w:lsdException w:name="Medium Grid 1 Accent 1" w:uiPriority="67"/>
-    <w:lsdException w:name="Medium Grid 2 Accent 1" w:uiPriority="68"/>
-    <w:lsdException w:name="Medium Grid 3 Accent 1" w:uiPriority="69"/>
-    <w:lsdException w:name="Dark List Accent 1" w:uiPriority="70"/>
-    <w:lsdException w:name="Colorful Shading Accent 1" w:uiPriority="71"/>
-    <w:lsdException w:name="Colorful List Accent 1" w:uiPriority="72"/>
-    <w:lsdException w:name="Colorful Grid Accent 1" w:uiPriority="73"/>
-    <w:lsdException w:name="Light Shading Accent 2" w:uiPriority="60"/>
-    <w:lsdException w:name="Light List Accent 2" w:uiPriority="61"/>
-    <w:lsdException w:name="Light Grid Accent 2" w:uiPriority="62"/>
-    <w:lsdException w:name="Medium Shading 1 Accent 2" w:uiPriority="63"/>
-    <w:lsdException w:name="Medium Shading 2 Accent 2" w:uiPriority="64"/>
-    <w:lsdException w:name="Medium List 1 Accent 2" w:uiPriority="65"/>
-    <w:lsdException w:name="Medium List 2 Accent 2" w:uiPriority="66"/>
-    <w:lsdException w:name="Medium Grid 1 Accent 2" w:uiPriority="67"/>
-    <w:lsdException w:name="Medium Grid 2 Accent 2" w:uiPriority="68"/>
-    <w:lsdException w:name="Medium Grid 3 Accent 2" w:uiPriority="69"/>
-    <w:lsdException w:name="Dark List Accent 2" w:uiPriority="70"/>
-    <w:lsdException w:name="Colorful Shading Accent 2" w:uiPriority="71"/>
-    <w:lsdException w:name="Colorful List Accent 2" w:uiPriority="72"/>
-    <w:lsdException w:name="Colorful Grid Accent 2" w:uiPriority="73"/>
-    <w:lsdException w:name="Light Shading Accent 3" w:uiPriority="60"/>
-    <w:lsdException w:name="Light List Accent 3" w:uiPriority="61"/>
-    <w:lsdException w:name="Light Grid Accent 3" w:uiPriority="62"/>
-    <w:lsdException w:name="Medium Shading 1 Accent 3" w:uiPriority="63"/>
-    <w:lsdException w:name="Medium Shading 2 Accent 3" w:uiPriority="64"/>
-    <w:lsdException w:name="Medium List 1 Accent 3" w:uiPriority="65"/>
-    <w:lsdException w:name="Medium List 2 Accent 3" w:uiPriority="66"/>
-    <w:lsdException w:name="Medium Grid 1 Accent 3" w:uiPriority="67"/>
-    <w:lsdException w:name="Medium Grid 2 Accent 3" w:uiPriority="68"/>
-    <w:lsdException w:name="Medium Grid 3 Accent 3" w:uiPriority="69"/>
-    <w:lsdException w:name="Dark List Accent 3" w:uiPriority="70"/>
-    <w:lsdException w:name="Colorful Shading Accent 3" w:uiPriority="71"/>
-    <w:lsdException w:name="Colorful List Accent 3" w:uiPriority="72"/>
-    <w:lsdException w:name="Colorful Grid Accent 3" w:uiPriority="73"/>
-    <w:lsdException w:name="Light Shading Accent 4" w:uiPriority="60"/>
-    <w:lsdException w:name="Light List Accent 4" w:uiPriority="61"/>
-    <w:lsdException w:name="Light Grid Accent 4" w:uiPriority="62"/>
-    <w:lsdException w:name="Medium Shading 1 Accent 4" w:uiPriority="63"/>
-    <w:lsdException w:name="Medium Shading 2 Accent 4" w:uiPriority="64"/>
-    <w:lsdException w:name="Medium List 1 Accent 4" w:uiPriority="65"/>
-    <w:lsdException w:name="Medium List 2 Accent 4" w:uiPriority="66"/>
-    <w:lsdException w:name="Medium Grid 1 Accent 4" w:uiPriority="67"/>
-    <w:lsdException w:name="Medium Grid 2 Accent 4" w:uiPriority="68"/>
-    <w:lsdException w:name="Medium Grid 3 Accent 4" w:uiPriority="69"/>
-    <w:lsdException w:name="Dark List Accent 4" w:uiPriority="70"/>
-    <w:lsdException w:name="Colorful Shading Accent 4" w:uiPriority="71"/>
-    <w:lsdException w:name="Colorful List Accent 4" w:uiPriority="72"/>
-    <w:lsdException w:name="Colorful Grid Accent 4" w:uiPriority="73"/>
-    <w:lsdException w:name="Light Shading Accent 5" w:uiPriority="60"/>
-    <w:lsdException w:name="Light List Accent 5" w:uiPriority="61"/>
-    <w:lsdException w:name="Light Grid Accent 5" w:uiPriority="62"/>
-    <w:lsdException w:name="Medium Shading 1 Accent 5" w:uiPriority="63"/>
-    <w:lsdException w:name="Medium Shading 2 Accent 5" w:uiPriority="64"/>
-    <w:lsdException w:name="Medium List 1 Accent 5" w:uiPriority="65"/>
-    <w:lsdException w:name="Medium List 2 Accent 5" w:uiPriority="66"/>
-    <w:lsdException w:name="Medium Grid 1 Accent 5" w:uiPriority="67"/>
-    <w:lsdException w:name="Medium Grid 2 Accent 5" w:uiPriority="68"/>
-    <w:lsdException w:name="Medium Grid 3 Accent 5" w:uiPriority="69"/>
-    <w:lsdException w:name="Dark List Accent 5" w:uiPriority="70"/>
-    <w:lsdException w:name="Colorful Shading Accent 5" w:uiPriority="71"/>
-    <w:lsdException w:name="Colorful List Accent 5" w:uiPriority="72"/>
-    <w:lsdException w:name="Colorful Grid Accent 5" w:uiPriority="73"/>
-    <w:lsdException w:name="Light Shading Accent 6" w:uiPriority="60"/>
-    <w:lsdException w:name="Light List Accent 6" w:uiPriority="61"/>
-    <w:lsdException w:name="Light Grid Accent 6" w:uiPriority="62"/>
-    <w:lsdException w:name="Medium Shading 1 Accent 6" w:uiPriority="63"/>
-    <w:lsdException w:name="Medium Shading 2 Accent 6" w:uiPriority="64"/>
-    <w:lsdException w:name="Medium List 1 Accent 6" w:uiPriority="65"/>
-    <w:lsdException w:name="Medium List 2 Accent 6" w:uiPriority="66"/>
-    <w:lsdException w:name="Medium Grid 1 Accent 6" w:uiPriority="67"/>
-    <w:lsdException w:name="Medium Grid 2 Accent 6" w:uiPriority="68"/>
-    <w:lsdException w:name="Medium Grid 3 Accent 6" w:uiPriority="69"/>
-    <w:lsdException w:name="Dark List Accent 6" w:uiPriority="70"/>
-    <w:lsdException w:name="Colorful Shading Accent 6" w:uiPriority="71"/>
-    <w:lsdException w:name="Colorful List Accent 6" w:uiPriority="72"/>
-    <w:lsdException w:name="Colorful Grid Accent 6" w:uiPriority="73"/>
-    <w:lsdException w:name="Subtle Emphasis" w:uiPriority="19" w:qFormat="1"/>
-    <w:lsdException w:name="Intense Emphasis" w:uiPriority="21" w:qFormat="1"/>
-    <w:lsdException w:name="Subtle Reference" w:uiPriority="31" w:qFormat="1"/>
-    <w:lsdException w:name="Intense Reference" w:uiPriority="32" w:qFormat="1"/>
-    <w:lsdException w:name="Book Title" w:uiPriority="33" w:qFormat="1"/>
-    <w:lsdException w:name="Bibliography" w:semiHidden="1" w:uiPriority="37" w:unhideWhenUsed="1"/>
-    <w:lsdException w:name="TOC Heading" w:semiHidden="1" w:uiPriority="39" w:unhideWhenUsed="1" w:qFormat="1"/>
-    <w:lsdException w:name="Plain Table 1" w:uiPriority="41"/>
-    <w:lsdException w:name="Plain Table 2" w:uiPriority="42"/>
-    <w:lsdException w:name="Plain Table 3" w:uiPriority="43"/>
-    <w:lsdException w:name="Plain Table 4" w:uiPriority="44"/>
-    <w:lsdException w:name="Plain Table 5" w:uiPriority="45"/>
-    <w:lsdException w:name="Grid Table Light" w:uiPriority="40"/>
-    <w:lsdException w:name="Grid Table 1 Light" w:uiPriority="46"/>
-    <w:lsdException w:name="Grid Table 2" w:uiPriority="47"/>
-    <w:lsdException w:name="Grid Table 3" w:uiPriority="48"/>
-    <w:lsdException w:name="Grid Table 4" w:uiPriority="49"/>
-    <w:lsdException w:name="Grid Table 5 Dark" w:uiPriority="50"/>
-    <w:lsdException w:name="Grid Table 6 Colorful" w:uiPriority="51"/>
-    <w:lsdException w:name="Grid Table 7 Colorful" w:uiPriority="52"/>
-    <w:lsdException w:name="Grid Table 1 Light Accent 1" w:uiPriority="46"/>
-    <w:lsdException w:name="Grid Table 2 Accent 1" w:uiPriority="47"/>
-    <w:lsdException w:name="Grid Table 3 Accent 1" w:uiPriority="48"/>
-    <w:lsdException w:name="Grid Table 4 Accent 1" w:uiPriority="49"/>
-    <w:lsdException w:name="Grid Table 5 Dark Accent 1" w:uiPriority="50"/>
-    <w:lsdException w:name="Grid Table 6 Colorful Accent 1" w:uiPriority="51"/>
-    <w:lsdException w:name="Grid Table 7 Colorful Accent 1" w:uiPriority="52"/>
-    <w:lsdException w:name="Grid Table 1 Light Accent 2" w:uiPriority="46"/>
-    <w:lsdException w:name="Grid Table 2 Accent 2" w:uiPriority="47"/>
-    <w:lsdException w:name="Grid Table 3 Accent 2" w:uiPriority="48"/>
-    <w:lsdException w:name="Grid Table 4 Accent 2" w:uiPriority="49"/>
-    <w:lsdException w:name="Grid Table 5 Dark Accent 2" w:uiPriority="50"/>
-    <w:lsdException w:name="Grid Table 6 Colorful Accent 2" w:uiPriority="51"/>
-    <w:lsdException w:name="Grid Table 7 Colorful Accent 2" w:uiPriority="52"/>
-    <w:lsdException w:name="Grid Table 1 Light Accent 3" w:uiPriority="46"/>
-    <w:lsdException w:name="Grid Table 2 Accent 3" w:uiPriority="47"/>
-    <w:lsdException w:name="Grid Table 3 Accent 3" w:uiPriority="48"/>
-    <w:lsdException w:name="Grid Table 4 Accent 3" w:uiPriority="49"/>
-    <w:lsdException w:name="Grid Table 5 Dark Accent 3" w:uiPriority="50"/>
-    <w:lsdException w:name="Grid Table 6 Colorful Accent 3" w:uiPriority="51"/>
-    <w:lsdException w:name="Grid Table 7 Colorful Accent 3" w:uiPriority="52"/>
-    <w:lsdException w:name="Grid Table 1 Light Accent 4" w:uiPriority="46"/>
-    <w:lsdException w:name="Grid Table 2 Accent 4" w:uiPriority="47"/>
-    <w:lsdException w:name="Grid Table 3 Accent 4" w:uiPriority="48"/>
-    <w:lsdException w:name="Grid Table 4 Accent 4" w:uiPriority="49"/>
-    <w:lsdException w:name="Grid Table 5 Dark Accent 4" w:uiPriority="50"/>
-    <w:lsdException w:name="Grid Table 6 Colorful Accent 4" w:uiPriority="51"/>
-    <w:lsdException w:name="Grid Table 7 Colorful Accent 4" w:uiPriority="52"/>
-    <w:lsdException w:name="Grid Table 1 Light Accent 5" w:uiPriority="46"/>
-    <w:lsdException w:name="Grid Table 2 Accent 5" w:uiPriority="47"/>
-    <w:lsdException w:name="Grid Table 3 Accent 5" w:uiPriority="48"/>
-    <w:lsdException w:name="Grid Table 4 Accent 5" w:uiPriority="49"/>
-    <w:lsdException w:name="Grid Table 5 Dark Accent 5" w:uiPriority="50"/>
-    <w:lsdException w:name="Grid Table 6 Colorful Accent 5" w:uiPriority="51"/>
-    <w:lsdException w:name="Grid Table 7 Colorful Accent 5" w:uiPriority="52"/>
-    <w:lsdException w:name="Grid Table 1 Light Accent 6" w:uiPriority="46"/>
-    <w:lsdException w:name="Grid Table 2 Accent 6" w:uiPriority="47"/>
-    <w:lsdException w:name="Grid Table 3 Accent 6" w:uiPriority="48"/>
-    <w:lsdException w:name="Grid Table 4 Accent 6" w:uiPriority="49"/>
-    <w:lsdException w:name="Grid Table 5 Dark Accent 6" w:uiPriority="50"/>
-    <w:lsdException w:name="Grid Table 6 Colorful Accent 6" w:uiPriority="51"/>
-    <w:lsdException w:name="Grid Table 7 Colorful Accent 6" w:uiPriority="52"/>
-    <w:lsdException w:name="List Table 1 Light" w:uiPriority="46"/>
-    <w:lsdException w:name="List Table 2" w:uiPriority="47"/>
-    <w:lsdException w:name="List Table 3" w:uiPriority="48"/>
-    <w:lsdException w:name="List Table 4" w:uiPriority="49"/>
-    <w:lsdException w:name="List Table 5 Dark" w:uiPriority="50"/>
-    <w:lsdException w:name="List Table 6 Colorful" w:uiPriority="51"/>
-    <w:lsdException w:name="List Table 7 Colorful" w:uiPriority="52"/>
-    <w:lsdException w:name="List Table 1 Light Accent 1" w:uiPriority="46"/>
-    <w:lsdException w:name="List Table 2 Accent 1" w:uiPriority="47"/>
-    <w:lsdException w:name="List Table 3 Accent 1" w:uiPriority="48"/>
-    <w:lsdException w:name="List Table 4 Accent 1" w:uiPriority="49"/>
-    <w:lsdException w:name="List Table 5 Dark Accent 1" w:uiPriority="50"/>
-    <w:lsdException w:name="List Table 6 Colorful Accent 1" w:uiPriority="51"/>
-    <w:lsdException w:name="List Table 7 Colorful Accent 1" w:uiPriority="52"/>
-    <w:lsdException w:name="List Table 1 Light Accent 2" w:uiPriority="46"/>
-    <w:lsdException w:name="List Table 2 Accent 2" w:uiPriority="47"/>
-    <w:lsdException w:name="List Table 3 Accent 2" w:uiPriority="48"/>
-    <w:lsdException w:name="List Table 4 Accent 2" w:uiPriority="49"/>
-    <w:lsdException w:name="List Table 5 Dark Accent 2" w:uiPriority="50"/>
-    <w:lsdException w:name="List Table 6 Colorful Accent 2" w:uiPriority="51"/>
-    <w:lsdException w:name="List Table 7 Colorful Accent 2" w:uiPriority="52"/>
-    <w:lsdException w:name="List Table 1 Light Accent 3" w:uiPriority="46"/>
-    <w:lsdException w:name="List Table 2 Accent 3" w:uiPriority="47"/>
-    <w:lsdException w:name="List Table 3 Accent 3" w:uiPriority="48"/>
-    <w:lsdException w:name="List Table 4 Accent 3" w:uiPriority="49"/>
-    <w:lsdException w:name="List Table 5 Dark Accent 3" w:uiPriority="50"/>
-    <w:lsdException w:name="List Table 6 Colorful Accent 3" w:uiPriority="51"/>
-    <w:lsdException w:name="List Table 7 Colorful Accent 3" w:uiPriority="52"/>
-    <w:lsdException w:name="List Table 1 Light Accent 4" w:uiPriority="46"/>
-    <w:lsdException w:name="List Table 2 Accent 4" w:uiPriority="47"/>
-    <w:lsdException w:name="List Table 3 Accent 4" w:uiPriority="48"/>
-    <w:lsdException w:name="List Table 4 Accent 4" w:uiPriority="49"/>
-    <w:lsdException w:name="List Table 5 Dark Accent 4" w:uiPriority="50"/>
-    <w:lsdException w:name="List Table 6 Colorful Accent 4" w:uiPriority="51"/>
-    <w:lsdException w:name="List Table 7 Colorful Accent 4" w:uiPriority="52"/>
-    <w:lsdException w:name="List Table 1 Light Accent 5" w:uiPriority="46"/>
-    <w:lsdException w:name="List Table 2 Accent 5" w:uiPriority="47"/>
-    <w:lsdException w:name="List Table 3 Accent 5" w:uiPriority="48"/>
-    <w:lsdException w:name="List Table 4 Accent 5" w:uiPriority="49"/>
-    <w:lsdException w:name="List Table 5 Dark Accent 5" w:uiPriority="50"/>
-    <w:lsdException w:name="List Table 6 Colorful Accent 5" w:uiPriority="51"/>
-    <w:lsdException w:name="List Table 7 Colorful Accent 5" w:uiPriority="52"/>
-    <w:lsdException w:name="List Table 1 Light Accent 6" w:uiPriority="46"/>
-    <w:lsdException w:name="List Table 2 Accent 6" w:uiPriority="47"/>
-    <w:lsdException w:name="List Table 3 Accent 6" w:uiPriority="48"/>
-    <w:lsdException w:name="List Table 4 Accent 6" w:uiPriority="49"/>
-    <w:lsdException w:name="List Table 5 Dark Accent 6" w:uiPriority="50"/>
-    <w:lsdException w:name="List Table 6 Colorful Accent 6" w:uiPriority="51"/>
-    <w:lsdException w:name="List Table 7 Colorful Accent 6" w:uiPriority="52"/>
+  <w:latentStyles w:defLockedState="0" w:defUIPriority="99" w:defSemiHidden="1" w:defUnhideWhenUsed="1" w:defQFormat="0" w:count="267">
+    <w:lsdException w:name="Normal" w:semiHidden="0" w:uiPriority="0" w:unhideWhenUsed="0" w:qFormat="1"/>
+    <w:lsdException w:name="heading 1" w:semiHidden="0" w:uiPriority="9" w:unhideWhenUsed="0" w:qFormat="1"/>
+    <w:lsdException w:name="heading 2" w:uiPriority="9" w:qFormat="1"/>
+    <w:lsdException w:name="heading 3" w:uiPriority="9" w:qFormat="1"/>
+    <w:lsdException w:name="heading 4" w:uiPriority="9" w:qFormat="1"/>
+    <w:lsdException w:name="heading 5" w:uiPriority="9" w:qFormat="1"/>
+    <w:lsdException w:name="heading 6" w:uiPriority="9" w:qFormat="1"/>
+    <w:lsdException w:name="heading 7" w:uiPriority="9" w:qFormat="1"/>
+    <w:lsdException w:name="heading 8" w:uiPriority="9" w:qFormat="1"/>
+    <w:lsdException w:name="heading 9" w:uiPriority="9" w:qFormat="1"/>
+    <w:lsdException w:name="toc 1" w:uiPriority="39"/>
+    <w:lsdException w:name="toc 2" w:uiPriority="39"/>
+    <w:lsdException w:name="toc 3" w:uiPriority="39"/>
+    <w:lsdException w:name="toc 4" w:uiPriority="39"/>
+    <w:lsdException w:name="toc 5" w:uiPriority="39"/>
+    <w:lsdException w:name="toc 6" w:uiPriority="39"/>
+    <w:lsdException w:name="toc 7" w:uiPriority="39"/>
+    <w:lsdException w:name="toc 8" w:uiPriority="39"/>
+    <w:lsdException w:name="toc 9" w:uiPriority="39"/>
+    <w:lsdException w:name="caption" w:uiPriority="35" w:qFormat="1"/>
+    <w:lsdException w:name="Title" w:semiHidden="0" w:uiPriority="10" w:unhideWhenUsed="0" w:qFormat="1"/>
+    <w:lsdException w:name="Default Paragraph Font" w:uiPriority="1"/>
+    <w:lsdException w:name="Subtitle" w:semiHidden="0" w:uiPriority="11" w:unhideWhenUsed="0" w:qFormat="1"/>
+    <w:lsdException w:name="Strong" w:semiHidden="0" w:uiPriority="22" w:unhideWhenUsed="0" w:qFormat="1"/>
+    <w:lsdException w:name="Emphasis" w:semiHidden="0" w:uiPriority="20" w:unhideWhenUsed="0" w:qFormat="1"/>
+    <w:lsdException w:name="Table Grid" w:semiHidden="0" w:uiPriority="39" w:unhideWhenUsed="0"/>
+    <w:lsdException w:name="Placeholder Text" w:unhideWhenUsed="0"/>
+    <w:lsdException w:name="No Spacing" w:semiHidden="0" w:uiPriority="1" w:unhideWhenUsed="0" w:qFormat="1"/>
+    <w:lsdException w:name="Light Shading" w:semiHidden="0" w:uiPriority="60" w:unhideWhenUsed="0"/>
+    <w:lsdException w:name="Light List" w:semiHidden="0" w:uiPriority="61" w:unhideWhenUsed="0"/>
+    <w:lsdException w:name="Light Grid" w:semiHidden="0" w:uiPriority="62" w:unhideWhenUsed="0"/>
+    <w:lsdException w:name="Medium Shading 1" w:semiHidden="0" w:uiPriority="63" w:unhideWhenUsed="0"/>
+    <w:lsdException w:name="Medium Shading 2" w:semiHidden="0" w:uiPriority="64" w:unhideWhenUsed="0"/>
+    <w:lsdException w:name="Medium List 1" w:semiHidden="0" w:uiPriority="65" w:unhideWhenUsed="0"/>
+    <w:lsdException w:name="Medium List 2" w:semiHidden="0" w:uiPriority="66" w:unhideWhenUsed="0"/>
+    <w:lsdException w:name="Medium Grid 1" w:semiHidden="0" w:uiPriority="67" w:unhideWhenUsed="0"/>
+    <w:lsdException w:name="Medium Grid 2" w:semiHidden="0" w:uiPriority="68" w:unhideWhenUsed="0"/>
+    <w:lsdException w:name="Medium Grid 3" w:semiHidden="0" w:uiPriority="69" w:unhideWhenUsed="0"/>
+    <w:lsdException w:name="Dark List" w:semiHidden="0" w:uiPriority="70" w:unhideWhenUsed="0"/>
+    <w:lsdException w:name="Colorful Shading" w:semiHidden="0" w:uiPriority="71" w:unhideWhenUsed="0"/>
+    <w:lsdException w:name="Colorful List" w:semiHidden="0" w:uiPriority="72" w:unhideWhenUsed="0"/>
+    <w:lsdException w:name="Colorful Grid" w:semiHidden="0" w:uiPriority="73" w:unhideWhenUsed="0"/>
+    <w:lsdException w:name="Light Shading Accent 1" w:semiHidden="0" w:uiPriority="60" w:unhideWhenUsed="0"/>
+    <w:lsdException w:name="Light List Accent 1" w:semiHidden="0" w:uiPriority="61" w:unhideWhenUsed="0"/>
+    <w:lsdException w:name="Light Grid Accent 1" w:semiHidden="0" w:uiPriority="62" w:unhideWhenUsed="0"/>
+    <w:lsdException w:name="Medium Shading 1 Accent 1" w:semiHidden="0" w:uiPriority="63" w:unhideWhenUsed="0"/>
+    <w:lsdException w:name="Medium Shading 2 Accent 1" w:semiHidden="0" w:uiPriority="64" w:unhideWhenUsed="0"/>
+    <w:lsdException w:name="Medium List 1 Accent 1" w:semiHidden="0" w:uiPriority="65" w:unhideWhenUsed="0"/>
+    <w:lsdException w:name="Revision" w:unhideWhenUsed="0"/>
+    <w:lsdException w:name="List Paragraph" w:semiHidden="0" w:uiPriority="34" w:unhideWhenUsed="0" w:qFormat="1"/>
+    <w:lsdException w:name="Quote" w:semiHidden="0" w:uiPriority="29" w:unhideWhenUsed="0" w:qFormat="1"/>
+    <w:lsdException w:name="Intense Quote" w:semiHidden="0" w:uiPriority="30" w:unhideWhenUsed="0" w:qFormat="1"/>
+    <w:lsdException w:name="Medium List 2 Accent 1" w:semiHidden="0" w:uiPriority="66" w:unhideWhenUsed="0"/>
+    <w:lsdException w:name="Medium Grid 1 Accent 1" w:semiHidden="0" w:uiPriority="67" w:unhideWhenUsed="0"/>
+    <w:lsdException w:name="Medium Grid 2 Accent 1" w:semiHidden="0" w:uiPriority="68" w:unhideWhenUsed="0"/>
+    <w:lsdException w:name="Medium Grid 3 Accent 1" w:semiHidden="0" w:uiPriority="69" w:unhideWhenUsed="0"/>
+    <w:lsdException w:name="Dark List Accent 1" w:semiHidden="0" w:uiPriority="70" w:unhideWhenUsed="0"/>
+    <w:lsdException w:name="Colorful Shading Accent 1" w:semiHidden="0" w:uiPriority="71" w:unhideWhenUsed="0"/>
+    <w:lsdException w:name="Colorful List Accent 1" w:semiHidden="0" w:uiPriority="72" w:unhideWhenUsed="0"/>
+    <w:lsdException w:name="Colorful Grid Accent 1" w:semiHidden="0" w:uiPriority="73" w:unhideWhenUsed="0"/>
+    <w:lsdException w:name="Light Shading Accent 2" w:semiHidden="0" w:uiPriority="60" w:unhideWhenUsed="0"/>
+    <w:lsdException w:name="Light List Accent 2" w:semiHidden="0" w:uiPriority="61" w:unhideWhenUsed="0"/>
+    <w:lsdException w:name="Light Grid Accent 2" w:semiHidden="0" w:uiPriority="62" w:unhideWhenUsed="0"/>
+    <w:lsdException w:name="Medium Shading 1 Accent 2" w:semiHidden="0" w:uiPriority="63" w:unhideWhenUsed="0"/>
+    <w:lsdException w:name="Medium Shading 2 Accent 2" w:semiHidden="0" w:uiPriority="64" w:unhideWhenUsed="0"/>
+    <w:lsdException w:name="Medium List 1 Accent 2" w:semiHidden="0" w:uiPriority="65" w:unhideWhenUsed="0"/>
+    <w:lsdException w:name="Medium List 2 Accent 2" w:semiHidden="0" w:uiPriority="66" w:unhideWhenUsed="0"/>
+    <w:lsdException w:name="Medium Grid 1 Accent 2" w:semiHidden="0" w:uiPriority="67" w:unhideWhenUsed="0"/>
+    <w:lsdException w:name="Medium Grid 2 Accent 2" w:semiHidden="0" w:uiPriority="68" w:unhideWhenUsed="0"/>
+    <w:lsdException w:name="Medium Grid 3 Accent 2" w:semiHidden="0" w:uiPriority="69" w:unhideWhenUsed="0"/>
+    <w:lsdException w:name="Dark List Accent 2" w:semiHidden="0" w:uiPriority="70" w:unhideWhenUsed="0"/>
+    <w:lsdException w:name="Colorful Shading Accent 2" w:semiHidden="0" w:uiPriority="71" w:unhideWhenUsed="0"/>
+    <w:lsdException w:name="Colorful List Accent 2" w:semiHidden="0" w:uiPriority="72" w:unhideWhenUsed="0"/>
+    <w:lsdException w:name="Colorful Grid Accent 2" w:semiHidden="0" w:uiPriority="73" w:unhideWhenUsed="0"/>
+    <w:lsdException w:name="Light Shading Accent 3" w:semiHidden="0" w:uiPriority="60" w:unhideWhenUsed="0"/>
+    <w:lsdException w:name="Light List Accent 3" w:semiHidden="0" w:uiPriority="61" w:unhideWhenUsed="0"/>
+    <w:lsdException w:name="Light Grid Accent 3" w:semiHidden="0" w:uiPriority="62" w:unhideWhenUsed="0"/>
+    <w:lsdException w:name="Medium Shading 1 Accent 3" w:semiHidden="0" w:uiPriority="63" w:unhideWhenUsed="0"/>
+    <w:lsdException w:name="Medium Shading 2 Accent 3" w:semiHidden="0" w:uiPriority="64" w:unhideWhenUsed="0"/>
+    <w:lsdException w:name="Medium List 1 Accent 3" w:semiHidden="0" w:uiPriority="65" w:unhideWhenUsed="0"/>
+    <w:lsdException w:name="Medium List 2 Accent 3" w:semiHidden="0" w:uiPriority="66" w:unhideWhenUsed="0"/>
+    <w:lsdException w:name="Medium Grid 1 Accent 3" w:semiHidden="0" w:uiPriority="67" w:unhideWhenUsed="0"/>
+    <w:lsdException w:name="Medium Grid 2 Accent 3" w:semiHidden="0" w:uiPriority="68" w:unhideWhenUsed="0"/>
+    <w:lsdException w:name="Medium Grid 3 Accent 3" w:semiHidden="0" w:uiPriority="69" w:unhideWhenUsed="0"/>
+    <w:lsdException w:name="Dark List Accent 3" w:semiHidden="0" w:uiPriority="70" w:unhideWhenUsed="0"/>
+    <w:lsdException w:name="Colorful Shading Accent 3" w:semiHidden="0" w:uiPriority="71" w:unhideWhenUsed="0"/>
+    <w:lsdException w:name="Colorful List Accent 3" w:semiHidden="0" w:uiPriority="72" w:unhideWhenUsed="0"/>
+    <w:lsdException w:name="Colorful Grid Accent 3" w:semiHidden="0" w:uiPriority="73" w:unhideWhenUsed="0"/>
+    <w:lsdException w:name="Light Shading Accent 4" w:semiHidden="0" w:uiPriority="60" w:unhideWhenUsed="0"/>
+    <w:lsdException w:name="Light List Accent 4" w:semiHidden="0" w:uiPriority="61" w:unhideWhenUsed="0"/>
+    <w:lsdException w:name="Light Grid Accent 4" w:semiHidden="0" w:uiPriority="62" w:unhideWhenUsed="0"/>
+    <w:lsdException w:name="Medium Shading 1 Accent 4" w:semiHidden="0" w:uiPriority="63" w:unhideWhenUsed="0"/>
+    <w:lsdException w:name="Medium Shading 2 Accent 4" w:semiHidden="0" w:uiPriority="64" w:unhideWhenUsed="0"/>
+    <w:lsdException w:name="Medium List 1 Accent 4" w:semiHidden="0" w:uiPriority="65" w:unhideWhenUsed="0"/>
+    <w:lsdException w:name="Medium List 2 Accent 4" w:semiHidden="0" w:uiPriority="66" w:unhideWhenUsed="0"/>
+    <w:lsdException w:name="Medium Grid 1 Accent 4" w:semiHidden="0" w:uiPriority="67" w:unhideWhenUsed="0"/>
+    <w:lsdException w:name="Medium Grid 2 Accent 4" w:semiHidden="0" w:uiPriority="68" w:unhideWhenUsed="0"/>
+    <w:lsdException w:name="Medium Grid 3 Accent 4" w:semiHidden="0" w:uiPriority="69" w:unhideWhenUsed="0"/>
+    <w:lsdException w:name="Dark List Accent 4" w:semiHidden="0" w:uiPriority="70" w:unhideWhenUsed="0"/>
+    <w:lsdException w:name="Colorful Shading Accent 4" w:semiHidden="0" w:uiPriority="71" w:unhideWhenUsed="0"/>
+    <w:lsdException w:name="Colorful List Accent 4" w:semiHidden="0" w:uiPriority="72" w:unhideWhenUsed="0"/>
+    <w:lsdException w:name="Colorful Grid Accent 4" w:semiHidden="0" w:uiPriority="73" w:unhideWhenUsed="0"/>
+    <w:lsdException w:name="Light Shading Accent 5" w:semiHidden="0" w:uiPriority="60" w:unhideWhenUsed="0"/>
+    <w:lsdException w:name="Light List Accent 5" w:semiHidden="0" w:uiPriority="61" w:unhideWhenUsed="0"/>
+    <w:lsdException w:name="Light Grid Accent 5" w:semiHidden="0" w:uiPriority="62" w:unhideWhenUsed="0"/>
+    <w:lsdException w:name="Medium Shading 1 Accent 5" w:semiHidden="0" w:uiPriority="63" w:unhideWhenUsed="0"/>
+    <w:lsdException w:name="Medium Shading 2 Accent 5" w:semiHidden="0" w:uiPriority="64" w:unhideWhenUsed="0"/>
+    <w:lsdException w:name="Medium List 1 Accent 5" w:semiHidden="0" w:uiPriority="65" w:unhideWhenUsed="0"/>
+    <w:lsdException w:name="Medium List 2 Accent 5" w:semiHidden="0" w:uiPriority="66" w:unhideWhenUsed="0"/>
+    <w:lsdException w:name="Medium Grid 1 Accent 5" w:semiHidden="0" w:uiPriority="67" w:unhideWhenUsed="0"/>
+    <w:lsdException w:name="Medium Grid 2 Accent 5" w:semiHidden="0" w:uiPriority="68" w:unhideWhenUsed="0"/>
+    <w:lsdException w:name="Medium Grid 3 Accent 5" w:semiHidden="0" w:uiPriority="69" w:unhideWhenUsed="0"/>
+    <w:lsdException w:name="Dark List Accent 5" w:semiHidden="0" w:uiPriority="70" w:unhideWhenUsed="0"/>
+    <w:lsdException w:name="Colorful Shading Accent 5" w:semiHidden="0" w:uiPriority="71" w:unhideWhenUsed="0"/>
+    <w:lsdException w:name="Colorful List Accent 5" w:semiHidden="0" w:uiPriority="72" w:unhideWhenUsed="0"/>
+    <w:lsdException w:name="Colorful Grid Accent 5" w:semiHidden="0" w:uiPriority="73" w:unhideWhenUsed="0"/>
+    <w:lsdException w:name="Light Shading Accent 6" w:semiHidden="0" w:uiPriority="60" w:unhideWhenUsed="0"/>
+    <w:lsdException w:name="Light List Accent 6" w:semiHidden="0" w:uiPriority="61" w:unhideWhenUsed="0"/>
+    <w:lsdException w:name="Light Grid Accent 6" w:semiHidden="0" w:uiPriority="62" w:unhideWhenUsed="0"/>
+    <w:lsdException w:name="Medium Shading 1 Accent 6" w:semiHidden="0" w:uiPriority="63" w:unhideWhenUsed="0"/>
+    <w:lsdException w:name="Medium Shading 2 Accent 6" w:semiHidden="0" w:uiPriority="64" w:unhideWhenUsed="0"/>
+    <w:lsdException w:name="Medium List 1 Accent 6" w:semiHidden="0" w:uiPriority="65" w:unhideWhenUsed="0"/>
+    <w:lsdException w:name="Medium List 2 Accent 6" w:semiHidden="0" w:uiPriority="66" w:unhideWhenUsed="0"/>
+    <w:lsdException w:name="Medium Grid 1 Accent 6" w:semiHidden="0" w:uiPriority="67" w:unhideWhenUsed="0"/>
+    <w:lsdException w:name="Medium Grid 2 Accent 6" w:semiHidden="0" w:uiPriority="68" w:unhideWhenUsed="0"/>
+    <w:lsdException w:name="Medium Grid 3 Accent 6" w:semiHidden="0" w:uiPriority="69" w:unhideWhenUsed="0"/>
+    <w:lsdException w:name="Dark List Accent 6" w:semiHidden="0" w:uiPriority="70" w:unhideWhenUsed="0"/>
+    <w:lsdException w:name="Colorful Shading Accent 6" w:semiHidden="0" w:uiPriority="71" w:unhideWhenUsed="0"/>
+    <w:lsdException w:name="Colorful List Accent 6" w:semiHidden="0" w:uiPriority="72" w:unhideWhenUsed="0"/>
+    <w:lsdException w:name="Colorful Grid Accent 6" w:semiHidden="0" w:uiPriority="73" w:unhideWhenUsed="0"/>
+    <w:lsdException w:name="Subtle Emphasis" w:semiHidden="0" w:uiPriority="19" w:unhideWhenUsed="0" w:qFormat="1"/>
+    <w:lsdException w:name="Intense Emphasis" w:semiHidden="0" w:uiPriority="21" w:unhideWhenUsed="0" w:qFormat="1"/>
+    <w:lsdException w:name="Subtle Reference" w:semiHidden="0" w:uiPriority="31" w:unhideWhenUsed="0" w:qFormat="1"/>
+    <w:lsdException w:name="Intense Reference" w:semiHidden="0" w:uiPriority="32" w:unhideWhenUsed="0" w:qFormat="1"/>
+    <w:lsdException w:name="Book Title" w:semiHidden="0" w:uiPriority="33" w:unhideWhenUsed="0" w:qFormat="1"/>
+    <w:lsdException w:name="Bibliography" w:uiPriority="37"/>
+    <w:lsdException w:name="TOC Heading" w:uiPriority="39" w:qFormat="1"/>
   </w:latentStyles>
   <w:style w:type="paragraph" w:default="1" w:styleId="Normal">
     <w:name w:val="Normal"/>
     <w:qFormat/>
+    <w:rsid w:val="00B076EF"/>
   </w:style>
   <w:style w:type="paragraph" w:styleId="Heading1">
     <w:name w:val="heading 1"/>
@@ -2996,6 +2799,7 @@
     <w:uiPriority w:val="99"/>
     <w:semiHidden/>
     <w:unhideWhenUsed/>
+    <w:qFormat/>
     <w:tblPr>
       <w:tblInd w:w="0" w:type="dxa"/>
       <w:tblCellMar>
@@ -3194,11 +2998,41 @@
       <w:color w:val="2E74B5" w:themeColor="accent1" w:themeShade="BF"/>
     </w:rPr>
   </w:style>
+  <w:style w:type="paragraph" w:styleId="BalloonText">
+    <w:name w:val="Balloon Text"/>
+    <w:basedOn w:val="Normal"/>
+    <w:link w:val="BalloonTextChar"/>
+    <w:uiPriority w:val="99"/>
+    <w:semiHidden/>
+    <w:unhideWhenUsed/>
+    <w:rsid w:val="00520219"/>
+    <w:pPr>
+      <w:spacing w:after="0" w:line="240" w:lineRule="auto"/>
+    </w:pPr>
+    <w:rPr>
+      <w:rFonts w:ascii="Tahoma" w:hAnsi="Tahoma" w:cs="Tahoma"/>
+      <w:sz w:val="16"/>
+      <w:szCs w:val="16"/>
+    </w:rPr>
+  </w:style>
+  <w:style w:type="character" w:customStyle="1" w:styleId="BalloonTextChar">
+    <w:name w:val="Balloon Text Char"/>
+    <w:basedOn w:val="DefaultParagraphFont"/>
+    <w:link w:val="BalloonText"/>
+    <w:uiPriority w:val="99"/>
+    <w:semiHidden/>
+    <w:rsid w:val="00520219"/>
+    <w:rPr>
+      <w:rFonts w:ascii="Tahoma" w:hAnsi="Tahoma" w:cs="Tahoma"/>
+      <w:sz w:val="16"/>
+      <w:szCs w:val="16"/>
+    </w:rPr>
+  </w:style>
 </w:styles>
 </file>
 
 <file path=word/diagrams/colors1.xml><?xml version="1.0" encoding="utf-8"?>
-<dgm:colorsDef xmlns:dgm="http://schemas.openxmlformats.org/drawingml/2006/diagram" xmlns:a="http://schemas.openxmlformats.org/drawingml/2006/main" uniqueId="urn:microsoft.com/office/officeart/2005/8/colors/colorful1">
+<dgm:colorsDef xmlns:dgm="http://schemas.openxmlformats.org/drawingml/2006/diagram" xmlns:a="http://schemas.openxmlformats.org/drawingml/2006/main" uniqueId="urn:microsoft.com/office/officeart/2005/8/colors/colorful1#1">
   <dgm:title val=""/>
   <dgm:desc val=""/>
   <dgm:catLst>
@@ -4120,7 +3954,7 @@
 <dgm:dataModel xmlns:dgm="http://schemas.openxmlformats.org/drawingml/2006/diagram" xmlns:a="http://schemas.openxmlformats.org/drawingml/2006/main">
   <dgm:ptLst>
     <dgm:pt modelId="{6F32B101-0609-4C58-A742-5CDD2C7820F4}" type="doc">
-      <dgm:prSet loTypeId="urn:microsoft.com/office/officeart/2005/8/layout/architecture" loCatId="relationship" qsTypeId="urn:microsoft.com/office/officeart/2005/8/quickstyle/3d5" qsCatId="3D" csTypeId="urn:microsoft.com/office/officeart/2005/8/colors/colorful1" csCatId="colorful" phldr="1"/>
+      <dgm:prSet loTypeId="urn:microsoft.com/office/officeart/2005/8/layout/architecture" loCatId="relationship" qsTypeId="urn:microsoft.com/office/officeart/2005/8/quickstyle/3d5" qsCatId="3D" csTypeId="urn:microsoft.com/office/officeart/2005/8/colors/colorful1#1" csCatId="colorful" phldr="1"/>
       <dgm:spPr/>
       <dgm:t>
         <a:bodyPr/>
@@ -4529,55 +4363,55 @@
     </dgm:pt>
   </dgm:ptLst>
   <dgm:cxnLst>
-    <dgm:cxn modelId="{85BE3C7D-7DAA-47B0-A4E0-D6C0181F3847}" type="presOf" srcId="{22BEE66B-E5E2-4470-9660-66D7D5319111}" destId="{A772AD93-F97D-4176-A9DB-B84F6517999C}" srcOrd="0" destOrd="0" presId="urn:microsoft.com/office/officeart/2005/8/layout/architecture"/>
+    <dgm:cxn modelId="{A01F9074-8426-47D8-B9CC-120F47120333}" type="presOf" srcId="{F658718E-3555-4E49-B941-6D7C3933F86E}" destId="{0905F257-4135-497F-8D20-D36EB75F05E8}" srcOrd="0" destOrd="0" presId="urn:microsoft.com/office/officeart/2005/8/layout/architecture"/>
+    <dgm:cxn modelId="{D46E527A-6CA2-4240-90F1-043686779FA1}" srcId="{CE1F10E4-13C0-4FC4-A9BE-1A421796C750}" destId="{C88D63AE-0F9F-4100-90EA-0951F4B6F235}" srcOrd="1" destOrd="0" parTransId="{B1317050-A39D-4341-B965-8B437DA05260}" sibTransId="{016560ED-BD26-4367-820C-592790AF1973}"/>
+    <dgm:cxn modelId="{9550E176-8D2B-4687-8C95-CD1EB402FA97}" type="presOf" srcId="{6F32B101-0609-4C58-A742-5CDD2C7820F4}" destId="{CDAA261A-A19E-4B88-9FC2-FAAC9442271C}" srcOrd="0" destOrd="0" presId="urn:microsoft.com/office/officeart/2005/8/layout/architecture"/>
+    <dgm:cxn modelId="{E5DB91B2-D164-4F3E-BA38-8155BF95BD63}" type="presOf" srcId="{4C065813-B237-4B5F-8F4D-5ECF600ED47C}" destId="{067229F0-933D-45F1-B1D3-FA6B0B4E4C27}" srcOrd="0" destOrd="0" presId="urn:microsoft.com/office/officeart/2005/8/layout/architecture"/>
+    <dgm:cxn modelId="{41427B50-F223-4158-95AB-9ED4FAB80C10}" type="presOf" srcId="{CE1F10E4-13C0-4FC4-A9BE-1A421796C750}" destId="{A3C68078-A134-4C11-B150-56BCC5B23BB4}" srcOrd="0" destOrd="0" presId="urn:microsoft.com/office/officeart/2005/8/layout/architecture"/>
+    <dgm:cxn modelId="{650CD44F-06CF-4072-A47A-956988FDEB60}" srcId="{F658718E-3555-4E49-B941-6D7C3933F86E}" destId="{4C065813-B237-4B5F-8F4D-5ECF600ED47C}" srcOrd="0" destOrd="0" parTransId="{C4386FF1-78EB-4FCA-A395-B4448EA4427B}" sibTransId="{DBB1BB5C-A8C6-43F4-9601-30F2A6DD6DA0}"/>
+    <dgm:cxn modelId="{733F1330-C537-4B7E-AB5D-71B2808B94E3}" type="presOf" srcId="{18E7E38F-DDA1-45AD-9E25-D0CA3D280753}" destId="{7EBC331C-D424-4F0D-8F85-CD33297CA559}" srcOrd="0" destOrd="0" presId="urn:microsoft.com/office/officeart/2005/8/layout/architecture"/>
+    <dgm:cxn modelId="{29EF8D7D-FC16-4604-8CDC-EFD1EED1EF98}" srcId="{22BEE66B-E5E2-4470-9660-66D7D5319111}" destId="{18E7E38F-DDA1-45AD-9E25-D0CA3D280753}" srcOrd="0" destOrd="0" parTransId="{6AF602E3-AA90-4381-8014-C692BD46D37F}" sibTransId="{AB73B1B9-9B79-4427-9A33-7D1013F1ED4D}"/>
+    <dgm:cxn modelId="{806EECC3-D4E7-4FBE-AD3A-B94F7513776B}" type="presOf" srcId="{22BEE66B-E5E2-4470-9660-66D7D5319111}" destId="{A772AD93-F97D-4176-A9DB-B84F6517999C}" srcOrd="0" destOrd="0" presId="urn:microsoft.com/office/officeart/2005/8/layout/architecture"/>
+    <dgm:cxn modelId="{AD346639-2F6A-4CD3-9628-0ED15549196C}" srcId="{6F32B101-0609-4C58-A742-5CDD2C7820F4}" destId="{CE1F10E4-13C0-4FC4-A9BE-1A421796C750}" srcOrd="0" destOrd="0" parTransId="{7DF6E089-4027-4DDC-9AA3-DBAFD57FEB4E}" sibTransId="{001736F6-5E85-4071-A69A-BCE2595C872D}"/>
     <dgm:cxn modelId="{F18D335D-592E-493F-822D-8E20A776D319}" srcId="{CE1F10E4-13C0-4FC4-A9BE-1A421796C750}" destId="{22BEE66B-E5E2-4470-9660-66D7D5319111}" srcOrd="0" destOrd="0" parTransId="{FD9D5D55-83BD-401E-AF9F-62D5AA07984B}" sibTransId="{E3D4617C-FCB6-4687-846C-79EFF36E1361}"/>
-    <dgm:cxn modelId="{1A950FD1-E75D-4FB6-8E12-F4C69668EA63}" type="presOf" srcId="{CE1F10E4-13C0-4FC4-A9BE-1A421796C750}" destId="{A3C68078-A134-4C11-B150-56BCC5B23BB4}" srcOrd="0" destOrd="0" presId="urn:microsoft.com/office/officeart/2005/8/layout/architecture"/>
-    <dgm:cxn modelId="{AD346639-2F6A-4CD3-9628-0ED15549196C}" srcId="{6F32B101-0609-4C58-A742-5CDD2C7820F4}" destId="{CE1F10E4-13C0-4FC4-A9BE-1A421796C750}" srcOrd="0" destOrd="0" parTransId="{7DF6E089-4027-4DDC-9AA3-DBAFD57FEB4E}" sibTransId="{001736F6-5E85-4071-A69A-BCE2595C872D}"/>
-    <dgm:cxn modelId="{650CD44F-06CF-4072-A47A-956988FDEB60}" srcId="{F658718E-3555-4E49-B941-6D7C3933F86E}" destId="{4C065813-B237-4B5F-8F4D-5ECF600ED47C}" srcOrd="0" destOrd="0" parTransId="{C4386FF1-78EB-4FCA-A395-B4448EA4427B}" sibTransId="{DBB1BB5C-A8C6-43F4-9601-30F2A6DD6DA0}"/>
-    <dgm:cxn modelId="{7A4DA6C6-055D-4C34-BDF8-32944A0F335F}" type="presOf" srcId="{6F32B101-0609-4C58-A742-5CDD2C7820F4}" destId="{CDAA261A-A19E-4B88-9FC2-FAAC9442271C}" srcOrd="0" destOrd="0" presId="urn:microsoft.com/office/officeart/2005/8/layout/architecture"/>
-    <dgm:cxn modelId="{A4895F49-F447-4B32-95A6-F59857EF3FAC}" type="presOf" srcId="{C88D63AE-0F9F-4100-90EA-0951F4B6F235}" destId="{6782B6D3-F27C-4713-BE96-1E5F9DDB950B}" srcOrd="0" destOrd="0" presId="urn:microsoft.com/office/officeart/2005/8/layout/architecture"/>
-    <dgm:cxn modelId="{AAC7E058-73D5-46C9-8DB7-23108F474C7F}" type="presOf" srcId="{4C065813-B237-4B5F-8F4D-5ECF600ED47C}" destId="{067229F0-933D-45F1-B1D3-FA6B0B4E4C27}" srcOrd="0" destOrd="0" presId="urn:microsoft.com/office/officeart/2005/8/layout/architecture"/>
-    <dgm:cxn modelId="{A3F9F4AD-710B-4CAE-8588-0EFB8F2FAC50}" type="presOf" srcId="{F658718E-3555-4E49-B941-6D7C3933F86E}" destId="{0905F257-4135-497F-8D20-D36EB75F05E8}" srcOrd="0" destOrd="0" presId="urn:microsoft.com/office/officeart/2005/8/layout/architecture"/>
     <dgm:cxn modelId="{17FAFF72-5CD4-452B-A949-14DAD0E67DD8}" srcId="{C88D63AE-0F9F-4100-90EA-0951F4B6F235}" destId="{F658718E-3555-4E49-B941-6D7C3933F86E}" srcOrd="0" destOrd="0" parTransId="{3949A18D-227D-4AD9-BEA8-27DBF87D4D39}" sibTransId="{19B26273-BEC2-4D6E-830D-149525F60DFD}"/>
-    <dgm:cxn modelId="{D46E527A-6CA2-4240-90F1-043686779FA1}" srcId="{CE1F10E4-13C0-4FC4-A9BE-1A421796C750}" destId="{C88D63AE-0F9F-4100-90EA-0951F4B6F235}" srcOrd="1" destOrd="0" parTransId="{B1317050-A39D-4341-B965-8B437DA05260}" sibTransId="{016560ED-BD26-4367-820C-592790AF1973}"/>
-    <dgm:cxn modelId="{0A7CC1B4-FAFF-4E29-9CD1-13B78370C311}" type="presOf" srcId="{18E7E38F-DDA1-45AD-9E25-D0CA3D280753}" destId="{7EBC331C-D424-4F0D-8F85-CD33297CA559}" srcOrd="0" destOrd="0" presId="urn:microsoft.com/office/officeart/2005/8/layout/architecture"/>
-    <dgm:cxn modelId="{29EF8D7D-FC16-4604-8CDC-EFD1EED1EF98}" srcId="{22BEE66B-E5E2-4470-9660-66D7D5319111}" destId="{18E7E38F-DDA1-45AD-9E25-D0CA3D280753}" srcOrd="0" destOrd="0" parTransId="{6AF602E3-AA90-4381-8014-C692BD46D37F}" sibTransId="{AB73B1B9-9B79-4427-9A33-7D1013F1ED4D}"/>
-    <dgm:cxn modelId="{8B6F04E9-198E-49B3-B898-20931F2D65BF}" type="presParOf" srcId="{CDAA261A-A19E-4B88-9FC2-FAAC9442271C}" destId="{BAE560DB-2229-47EC-AADB-92D4C3BAC62C}" srcOrd="0" destOrd="0" presId="urn:microsoft.com/office/officeart/2005/8/layout/architecture"/>
-    <dgm:cxn modelId="{36FCDDA1-9F88-4E7D-85D3-C12BA3CE7E83}" type="presParOf" srcId="{BAE560DB-2229-47EC-AADB-92D4C3BAC62C}" destId="{A3C68078-A134-4C11-B150-56BCC5B23BB4}" srcOrd="0" destOrd="0" presId="urn:microsoft.com/office/officeart/2005/8/layout/architecture"/>
-    <dgm:cxn modelId="{CCC83387-0605-40E4-B877-E8CE32A7FC87}" type="presParOf" srcId="{BAE560DB-2229-47EC-AADB-92D4C3BAC62C}" destId="{CDE49A00-FCCD-4A0C-A26B-21FA588879BF}" srcOrd="1" destOrd="0" presId="urn:microsoft.com/office/officeart/2005/8/layout/architecture"/>
-    <dgm:cxn modelId="{03C1C800-8E7F-4955-9B51-EBE75901F739}" type="presParOf" srcId="{BAE560DB-2229-47EC-AADB-92D4C3BAC62C}" destId="{65B0EC79-5FBD-4809-872A-535336D184D0}" srcOrd="2" destOrd="0" presId="urn:microsoft.com/office/officeart/2005/8/layout/architecture"/>
-    <dgm:cxn modelId="{0854CA6D-92E3-41B4-BCE3-F37291876AF2}" type="presParOf" srcId="{65B0EC79-5FBD-4809-872A-535336D184D0}" destId="{3ABA4E84-5386-4208-B07C-939AA5084006}" srcOrd="0" destOrd="0" presId="urn:microsoft.com/office/officeart/2005/8/layout/architecture"/>
-    <dgm:cxn modelId="{9D392E85-48F3-4A1E-BC73-D29E599FE657}" type="presParOf" srcId="{3ABA4E84-5386-4208-B07C-939AA5084006}" destId="{A772AD93-F97D-4176-A9DB-B84F6517999C}" srcOrd="0" destOrd="0" presId="urn:microsoft.com/office/officeart/2005/8/layout/architecture"/>
-    <dgm:cxn modelId="{82D49203-1C10-442E-A5D4-A911F5ED3A7A}" type="presParOf" srcId="{3ABA4E84-5386-4208-B07C-939AA5084006}" destId="{75788F27-C3A5-4B3F-9A50-DCD3A2C82B33}" srcOrd="1" destOrd="0" presId="urn:microsoft.com/office/officeart/2005/8/layout/architecture"/>
-    <dgm:cxn modelId="{9D52885E-1721-489A-9B48-59B669A86FB5}" type="presParOf" srcId="{3ABA4E84-5386-4208-B07C-939AA5084006}" destId="{97BCF505-29A6-49CC-BB6D-6E08F90762B8}" srcOrd="2" destOrd="0" presId="urn:microsoft.com/office/officeart/2005/8/layout/architecture"/>
-    <dgm:cxn modelId="{F6B1B881-4244-4FF7-BB4B-B3913D00AA51}" type="presParOf" srcId="{97BCF505-29A6-49CC-BB6D-6E08F90762B8}" destId="{4D22C836-6290-46C7-A870-84FDBD712D05}" srcOrd="0" destOrd="0" presId="urn:microsoft.com/office/officeart/2005/8/layout/architecture"/>
-    <dgm:cxn modelId="{83BC6A65-FCF4-4BC7-B752-BC0BFD1BA320}" type="presParOf" srcId="{4D22C836-6290-46C7-A870-84FDBD712D05}" destId="{7EBC331C-D424-4F0D-8F85-CD33297CA559}" srcOrd="0" destOrd="0" presId="urn:microsoft.com/office/officeart/2005/8/layout/architecture"/>
-    <dgm:cxn modelId="{45E67963-4D77-4567-9739-77A6A0391325}" type="presParOf" srcId="{4D22C836-6290-46C7-A870-84FDBD712D05}" destId="{98A04B89-AB20-4133-A80B-BE3C80FB2F54}" srcOrd="1" destOrd="0" presId="urn:microsoft.com/office/officeart/2005/8/layout/architecture"/>
-    <dgm:cxn modelId="{D7D11E93-64DA-48C3-8637-DB78ED265583}" type="presParOf" srcId="{65B0EC79-5FBD-4809-872A-535336D184D0}" destId="{B43B3FCC-526B-44F9-8AB4-B41E204BADBA}" srcOrd="1" destOrd="0" presId="urn:microsoft.com/office/officeart/2005/8/layout/architecture"/>
-    <dgm:cxn modelId="{62E654B1-DE25-41FB-82AE-D07CF7D72170}" type="presParOf" srcId="{65B0EC79-5FBD-4809-872A-535336D184D0}" destId="{32E38C81-5564-49C4-A00A-B3BB9036D8DF}" srcOrd="2" destOrd="0" presId="urn:microsoft.com/office/officeart/2005/8/layout/architecture"/>
-    <dgm:cxn modelId="{F5D081FF-4EF4-4A1F-8863-D1FDA792051E}" type="presParOf" srcId="{32E38C81-5564-49C4-A00A-B3BB9036D8DF}" destId="{6782B6D3-F27C-4713-BE96-1E5F9DDB950B}" srcOrd="0" destOrd="0" presId="urn:microsoft.com/office/officeart/2005/8/layout/architecture"/>
-    <dgm:cxn modelId="{88DC7BFE-1339-49A3-9852-B6BEBA1A7CD8}" type="presParOf" srcId="{32E38C81-5564-49C4-A00A-B3BB9036D8DF}" destId="{4FBA71C9-C594-44A4-8834-755BF4FE7658}" srcOrd="1" destOrd="0" presId="urn:microsoft.com/office/officeart/2005/8/layout/architecture"/>
-    <dgm:cxn modelId="{D254241C-F1A6-4556-9BAB-CC8F6D17AC11}" type="presParOf" srcId="{32E38C81-5564-49C4-A00A-B3BB9036D8DF}" destId="{6ADBF41B-3823-48B8-90DB-45B597427C77}" srcOrd="2" destOrd="0" presId="urn:microsoft.com/office/officeart/2005/8/layout/architecture"/>
-    <dgm:cxn modelId="{3B766D71-F84A-4293-9C3E-2D899B8021BC}" type="presParOf" srcId="{6ADBF41B-3823-48B8-90DB-45B597427C77}" destId="{2927FDBC-3E7D-4211-AF23-F2A012F73453}" srcOrd="0" destOrd="0" presId="urn:microsoft.com/office/officeart/2005/8/layout/architecture"/>
-    <dgm:cxn modelId="{7FE4178E-AA05-4024-81A7-6DD91517E016}" type="presParOf" srcId="{2927FDBC-3E7D-4211-AF23-F2A012F73453}" destId="{0905F257-4135-497F-8D20-D36EB75F05E8}" srcOrd="0" destOrd="0" presId="urn:microsoft.com/office/officeart/2005/8/layout/architecture"/>
-    <dgm:cxn modelId="{AB1995C3-D437-464D-ACB6-0DCE7148AE20}" type="presParOf" srcId="{2927FDBC-3E7D-4211-AF23-F2A012F73453}" destId="{7E70827C-6FE7-48C6-867B-0A9836B65D6F}" srcOrd="1" destOrd="0" presId="urn:microsoft.com/office/officeart/2005/8/layout/architecture"/>
-    <dgm:cxn modelId="{95EBD74C-B0D2-41AA-93A9-DBB9F3369FD5}" type="presParOf" srcId="{2927FDBC-3E7D-4211-AF23-F2A012F73453}" destId="{03D665A7-CB79-4BAC-BD21-08738AB838F7}" srcOrd="2" destOrd="0" presId="urn:microsoft.com/office/officeart/2005/8/layout/architecture"/>
-    <dgm:cxn modelId="{FADC802F-D277-4176-980E-500B207EFD76}" type="presParOf" srcId="{03D665A7-CB79-4BAC-BD21-08738AB838F7}" destId="{60087510-0FCB-4F07-8360-F5F48BA584DD}" srcOrd="0" destOrd="0" presId="urn:microsoft.com/office/officeart/2005/8/layout/architecture"/>
-    <dgm:cxn modelId="{1E106DC5-1F76-4A64-9E12-793BDEC60B57}" type="presParOf" srcId="{60087510-0FCB-4F07-8360-F5F48BA584DD}" destId="{067229F0-933D-45F1-B1D3-FA6B0B4E4C27}" srcOrd="0" destOrd="0" presId="urn:microsoft.com/office/officeart/2005/8/layout/architecture"/>
-    <dgm:cxn modelId="{3C13C92E-EFBC-4EE0-BC4F-101D7FA4BEE2}" type="presParOf" srcId="{60087510-0FCB-4F07-8360-F5F48BA584DD}" destId="{EF5D59F2-299E-4D24-A2B4-3768DCB70BF1}" srcOrd="1" destOrd="0" presId="urn:microsoft.com/office/officeart/2005/8/layout/architecture"/>
+    <dgm:cxn modelId="{D070964E-8013-46DB-80DE-D21AB3AE9E8A}" type="presOf" srcId="{C88D63AE-0F9F-4100-90EA-0951F4B6F235}" destId="{6782B6D3-F27C-4713-BE96-1E5F9DDB950B}" srcOrd="0" destOrd="0" presId="urn:microsoft.com/office/officeart/2005/8/layout/architecture"/>
+    <dgm:cxn modelId="{10C4393F-8DFA-4663-99AE-F7FBAB9EC22C}" type="presParOf" srcId="{CDAA261A-A19E-4B88-9FC2-FAAC9442271C}" destId="{BAE560DB-2229-47EC-AADB-92D4C3BAC62C}" srcOrd="0" destOrd="0" presId="urn:microsoft.com/office/officeart/2005/8/layout/architecture"/>
+    <dgm:cxn modelId="{06297D64-ABE6-4338-9544-BE4210706019}" type="presParOf" srcId="{BAE560DB-2229-47EC-AADB-92D4C3BAC62C}" destId="{A3C68078-A134-4C11-B150-56BCC5B23BB4}" srcOrd="0" destOrd="0" presId="urn:microsoft.com/office/officeart/2005/8/layout/architecture"/>
+    <dgm:cxn modelId="{50D95C6C-D596-4079-8A87-BA0F9BD93D3B}" type="presParOf" srcId="{BAE560DB-2229-47EC-AADB-92D4C3BAC62C}" destId="{CDE49A00-FCCD-4A0C-A26B-21FA588879BF}" srcOrd="1" destOrd="0" presId="urn:microsoft.com/office/officeart/2005/8/layout/architecture"/>
+    <dgm:cxn modelId="{85CFF312-840A-4578-8E41-76DE4D8D6EF6}" type="presParOf" srcId="{BAE560DB-2229-47EC-AADB-92D4C3BAC62C}" destId="{65B0EC79-5FBD-4809-872A-535336D184D0}" srcOrd="2" destOrd="0" presId="urn:microsoft.com/office/officeart/2005/8/layout/architecture"/>
+    <dgm:cxn modelId="{421DB178-B0B1-4F99-8887-2D71048B2A3C}" type="presParOf" srcId="{65B0EC79-5FBD-4809-872A-535336D184D0}" destId="{3ABA4E84-5386-4208-B07C-939AA5084006}" srcOrd="0" destOrd="0" presId="urn:microsoft.com/office/officeart/2005/8/layout/architecture"/>
+    <dgm:cxn modelId="{FD90C76B-405E-40D9-BE13-0E5CBC6B42F4}" type="presParOf" srcId="{3ABA4E84-5386-4208-B07C-939AA5084006}" destId="{A772AD93-F97D-4176-A9DB-B84F6517999C}" srcOrd="0" destOrd="0" presId="urn:microsoft.com/office/officeart/2005/8/layout/architecture"/>
+    <dgm:cxn modelId="{C0B2FAEB-15E2-47D3-9537-283093FCE124}" type="presParOf" srcId="{3ABA4E84-5386-4208-B07C-939AA5084006}" destId="{75788F27-C3A5-4B3F-9A50-DCD3A2C82B33}" srcOrd="1" destOrd="0" presId="urn:microsoft.com/office/officeart/2005/8/layout/architecture"/>
+    <dgm:cxn modelId="{DED99D93-D467-4590-AA49-000CD0C773AA}" type="presParOf" srcId="{3ABA4E84-5386-4208-B07C-939AA5084006}" destId="{97BCF505-29A6-49CC-BB6D-6E08F90762B8}" srcOrd="2" destOrd="0" presId="urn:microsoft.com/office/officeart/2005/8/layout/architecture"/>
+    <dgm:cxn modelId="{BC2E4573-E551-48BC-AF7C-F75683FD30C1}" type="presParOf" srcId="{97BCF505-29A6-49CC-BB6D-6E08F90762B8}" destId="{4D22C836-6290-46C7-A870-84FDBD712D05}" srcOrd="0" destOrd="0" presId="urn:microsoft.com/office/officeart/2005/8/layout/architecture"/>
+    <dgm:cxn modelId="{1B0FB6C7-DC13-4A87-89D6-D4605A8D4E7F}" type="presParOf" srcId="{4D22C836-6290-46C7-A870-84FDBD712D05}" destId="{7EBC331C-D424-4F0D-8F85-CD33297CA559}" srcOrd="0" destOrd="0" presId="urn:microsoft.com/office/officeart/2005/8/layout/architecture"/>
+    <dgm:cxn modelId="{A89526E2-9E51-4D77-9313-DA010F0C66D1}" type="presParOf" srcId="{4D22C836-6290-46C7-A870-84FDBD712D05}" destId="{98A04B89-AB20-4133-A80B-BE3C80FB2F54}" srcOrd="1" destOrd="0" presId="urn:microsoft.com/office/officeart/2005/8/layout/architecture"/>
+    <dgm:cxn modelId="{60EA853B-5B12-4F0B-80A6-44F471B70F75}" type="presParOf" srcId="{65B0EC79-5FBD-4809-872A-535336D184D0}" destId="{B43B3FCC-526B-44F9-8AB4-B41E204BADBA}" srcOrd="1" destOrd="0" presId="urn:microsoft.com/office/officeart/2005/8/layout/architecture"/>
+    <dgm:cxn modelId="{5B27E633-076A-44FD-92DD-3CFF9662695B}" type="presParOf" srcId="{65B0EC79-5FBD-4809-872A-535336D184D0}" destId="{32E38C81-5564-49C4-A00A-B3BB9036D8DF}" srcOrd="2" destOrd="0" presId="urn:microsoft.com/office/officeart/2005/8/layout/architecture"/>
+    <dgm:cxn modelId="{5C5DBA6A-2C0B-4D3B-8DEF-2A31B23E8776}" type="presParOf" srcId="{32E38C81-5564-49C4-A00A-B3BB9036D8DF}" destId="{6782B6D3-F27C-4713-BE96-1E5F9DDB950B}" srcOrd="0" destOrd="0" presId="urn:microsoft.com/office/officeart/2005/8/layout/architecture"/>
+    <dgm:cxn modelId="{14FE2F7E-F4C5-4513-91E9-9C096A8D1AC4}" type="presParOf" srcId="{32E38C81-5564-49C4-A00A-B3BB9036D8DF}" destId="{4FBA71C9-C594-44A4-8834-755BF4FE7658}" srcOrd="1" destOrd="0" presId="urn:microsoft.com/office/officeart/2005/8/layout/architecture"/>
+    <dgm:cxn modelId="{0C369320-A08A-41C3-BE6C-D3BAC7D742B9}" type="presParOf" srcId="{32E38C81-5564-49C4-A00A-B3BB9036D8DF}" destId="{6ADBF41B-3823-48B8-90DB-45B597427C77}" srcOrd="2" destOrd="0" presId="urn:microsoft.com/office/officeart/2005/8/layout/architecture"/>
+    <dgm:cxn modelId="{D36FD2A4-8A4B-4E81-B0AC-4DCAE532AE11}" type="presParOf" srcId="{6ADBF41B-3823-48B8-90DB-45B597427C77}" destId="{2927FDBC-3E7D-4211-AF23-F2A012F73453}" srcOrd="0" destOrd="0" presId="urn:microsoft.com/office/officeart/2005/8/layout/architecture"/>
+    <dgm:cxn modelId="{82672884-40B4-4C84-93B6-D4477771B129}" type="presParOf" srcId="{2927FDBC-3E7D-4211-AF23-F2A012F73453}" destId="{0905F257-4135-497F-8D20-D36EB75F05E8}" srcOrd="0" destOrd="0" presId="urn:microsoft.com/office/officeart/2005/8/layout/architecture"/>
+    <dgm:cxn modelId="{FE4920A3-E5B9-4004-8D2A-FD8177C8D091}" type="presParOf" srcId="{2927FDBC-3E7D-4211-AF23-F2A012F73453}" destId="{7E70827C-6FE7-48C6-867B-0A9836B65D6F}" srcOrd="1" destOrd="0" presId="urn:microsoft.com/office/officeart/2005/8/layout/architecture"/>
+    <dgm:cxn modelId="{F0953613-E5A7-41CC-A593-7DF73A421F0A}" type="presParOf" srcId="{2927FDBC-3E7D-4211-AF23-F2A012F73453}" destId="{03D665A7-CB79-4BAC-BD21-08738AB838F7}" srcOrd="2" destOrd="0" presId="urn:microsoft.com/office/officeart/2005/8/layout/architecture"/>
+    <dgm:cxn modelId="{28E46D1D-9DC7-463C-BB7D-D87D82B15416}" type="presParOf" srcId="{03D665A7-CB79-4BAC-BD21-08738AB838F7}" destId="{60087510-0FCB-4F07-8360-F5F48BA584DD}" srcOrd="0" destOrd="0" presId="urn:microsoft.com/office/officeart/2005/8/layout/architecture"/>
+    <dgm:cxn modelId="{507C7926-F5EC-4C0C-8CE5-3B526F327CFD}" type="presParOf" srcId="{60087510-0FCB-4F07-8360-F5F48BA584DD}" destId="{067229F0-933D-45F1-B1D3-FA6B0B4E4C27}" srcOrd="0" destOrd="0" presId="urn:microsoft.com/office/officeart/2005/8/layout/architecture"/>
+    <dgm:cxn modelId="{B9BC4F2A-FE8C-4FD8-BBCF-A2586F2947BB}" type="presParOf" srcId="{60087510-0FCB-4F07-8360-F5F48BA584DD}" destId="{EF5D59F2-299E-4D24-A2B4-3768DCB70BF1}" srcOrd="1" destOrd="0" presId="urn:microsoft.com/office/officeart/2005/8/layout/architecture"/>
   </dgm:cxnLst>
   <dgm:bg/>
   <dgm:whole/>
   <dgm:extLst>
     <a:ext uri="http://schemas.microsoft.com/office/drawing/2008/diagram">
-      <dsp:dataModelExt xmlns:dsp="http://schemas.microsoft.com/office/drawing/2008/diagram" relId="rId22" minVer="http://schemas.openxmlformats.org/drawingml/2006/diagram"/>
+      <dsp:dataModelExt xmlns:dsp="http://schemas.microsoft.com/office/drawing/2008/diagram" xmlns="" relId="rId23" minVer="http://schemas.openxmlformats.org/drawingml/2006/diagram"/>
     </a:ext>
   </dgm:extLst>
 </dgm:dataModel>
 </file>
 
 <file path=word/diagrams/drawing1.xml><?xml version="1.0" encoding="utf-8"?>
-<dsp:drawing xmlns:dgm="http://schemas.openxmlformats.org/drawingml/2006/diagram" xmlns:dsp="http://schemas.microsoft.com/office/drawing/2008/diagram" xmlns:a="http://schemas.openxmlformats.org/drawingml/2006/main">
+<dsp:drawing xmlns:dgm="http://schemas.openxmlformats.org/drawingml/2006/diagram" xmlns:a="http://schemas.openxmlformats.org/drawingml/2006/main" xmlns:dsp="http://schemas.microsoft.com/office/drawing/2008/diagram">
   <dsp:spTree>
     <dsp:nvGrpSpPr>
       <dsp:cNvPr id="0" name=""/>
@@ -4655,8 +4489,8 @@
         </a:p>
       </dsp:txBody>
       <dsp:txXfrm>
-        <a:off x="23880" y="2475692"/>
-        <a:ext cx="5438639" cy="702477"/>
+        <a:off x="2025" y="2453837"/>
+        <a:ext cx="5482349" cy="746187"/>
       </dsp:txXfrm>
     </dsp:sp>
     <dsp:sp modelId="{A772AD93-F97D-4176-A9DB-B84F6517999C}">
@@ -4730,8 +4564,8 @@
         </a:p>
       </dsp:txBody>
       <dsp:txXfrm>
-        <a:off x="23880" y="1657871"/>
-        <a:ext cx="2586975" cy="702477"/>
+        <a:off x="2025" y="1636016"/>
+        <a:ext cx="2630685" cy="746187"/>
       </dsp:txXfrm>
     </dsp:sp>
     <dsp:sp modelId="{7EBC331C-D424-4F0D-8F85-CD33297CA559}">
@@ -4805,8 +4639,8 @@
         </a:p>
       </dsp:txBody>
       <dsp:txXfrm>
-        <a:off x="23880" y="840051"/>
-        <a:ext cx="2586975" cy="702477"/>
+        <a:off x="2025" y="818196"/>
+        <a:ext cx="2630685" cy="746187"/>
       </dsp:txXfrm>
     </dsp:sp>
     <dsp:sp modelId="{6782B6D3-F27C-4713-BE96-1E5F9DDB950B}">
@@ -4880,8 +4714,8 @@
         </a:p>
       </dsp:txBody>
       <dsp:txXfrm>
-        <a:off x="2875543" y="1657871"/>
-        <a:ext cx="2586975" cy="702477"/>
+        <a:off x="2853688" y="1636016"/>
+        <a:ext cx="2630685" cy="746187"/>
       </dsp:txXfrm>
     </dsp:sp>
     <dsp:sp modelId="{0905F257-4135-497F-8D20-D36EB75F05E8}">
@@ -4955,8 +4789,8 @@
         </a:p>
       </dsp:txBody>
       <dsp:txXfrm>
-        <a:off x="2875543" y="840051"/>
-        <a:ext cx="2586975" cy="702477"/>
+        <a:off x="2853688" y="818196"/>
+        <a:ext cx="2630685" cy="746187"/>
       </dsp:txXfrm>
     </dsp:sp>
     <dsp:sp modelId="{067229F0-933D-45F1-B1D3-FA6B0B4E4C27}">
@@ -5030,8 +4864,8 @@
         </a:p>
       </dsp:txBody>
       <dsp:txXfrm>
-        <a:off x="2875543" y="22230"/>
-        <a:ext cx="2586975" cy="702477"/>
+        <a:off x="2853688" y="375"/>
+        <a:ext cx="2630685" cy="746187"/>
       </dsp:txXfrm>
     </dsp:sp>
   </dsp:spTree>
@@ -6742,7 +6576,7 @@
     </a:clrScheme>
     <a:fontScheme name="Office">
       <a:majorFont>
-        <a:latin typeface="Calibri Light" panose="020F0302020204030204"/>
+        <a:latin typeface="Calibri Light"/>
         <a:ea typeface=""/>
         <a:cs typeface=""/>
         <a:font script="Jpan" typeface="ＭＳ ゴシック"/>
@@ -6777,7 +6611,7 @@
         <a:font script="Geor" typeface="Sylfaen"/>
       </a:majorFont>
       <a:minorFont>
-        <a:latin typeface="Calibri" panose="020F0502020204030204"/>
+        <a:latin typeface="Calibri"/>
         <a:ea typeface=""/>
         <a:cs typeface=""/>
         <a:font script="Jpan" typeface="ＭＳ 明朝"/>
@@ -6954,7 +6788,7 @@
   <a:extraClrSchemeLst/>
   <a:extLst>
     <a:ext uri="{05A4C25C-085E-4340-85A3-A5531E510DB2}">
-      <thm15:themeFamily xmlns:thm15="http://schemas.microsoft.com/office/thememl/2012/main" name="Office Theme" id="{62F939B6-93AF-4DB8-9C6B-D6C7DFDC589F}" vid="{4A3C46E8-61CC-4603-A589-7422A47A8E4A}"/>
+      <thm15:themeFamily xmlns:thm15="http://schemas.microsoft.com/office/thememl/2012/main" xmlns="" name="Office Theme" id="{62F939B6-93AF-4DB8-9C6B-D6C7DFDC589F}" vid="{4A3C46E8-61CC-4603-A589-7422A47A8E4A}"/>
     </a:ext>
   </a:extLst>
 </a:theme>
@@ -6965,7 +6799,7 @@
 </file>
 
 <file path=customXml/itemProps1.xml><?xml version="1.0" encoding="utf-8"?>
-<ds:datastoreItem xmlns:ds="http://schemas.openxmlformats.org/officeDocument/2006/customXml" ds:itemID="{FE2B5636-2B47-43D1-940C-1FD9484B856F}">
+<ds:datastoreItem xmlns:ds="http://schemas.openxmlformats.org/officeDocument/2006/customXml" ds:itemID="{3926AE7C-D46F-46A3-81AE-E39B97ED0CCE}">
   <ds:schemaRefs>
     <ds:schemaRef ds:uri="http://schemas.openxmlformats.org/officeDocument/2006/bibliography"/>
   </ds:schemaRefs>

</xml_diff>